<commit_message>
intro on notebook with explanation about models and societal impact document almost done
</commit_message>
<xml_diff>
--- a/societal-impact-aircraft-ai/Societal Impact AI Aircraft Maintenance.docx
+++ b/societal-impact-aircraft-ai/Societal Impact AI Aircraft Maintenance.docx
@@ -17,6 +17,7 @@
           <w14:ligatures w14:val="none"/>
         </w:rPr>
       </w:pPr>
+      <w:bookmarkStart w:id="0" w:name="_Toc170338428"/>
       <w:r>
         <w:rPr>
           <w:rFonts w:eastAsia="Times New Roman" w:cstheme="minorHAnsi"/>
@@ -30,6 +31,7 @@
         </w:rPr>
         <w:t>Societal Impact of AI in Aircraft Maintenance</w:t>
       </w:r>
+      <w:bookmarkEnd w:id="0"/>
     </w:p>
     <w:p>
       <w:pPr>
@@ -46,6 +48,7 @@
           <w14:ligatures w14:val="none"/>
         </w:rPr>
       </w:pPr>
+      <w:bookmarkStart w:id="1" w:name="_Toc170338429"/>
       <w:r>
         <w:rPr>
           <w:rFonts w:eastAsia="Times New Roman" w:cstheme="minorHAnsi"/>
@@ -59,6 +62,7 @@
         </w:rPr>
         <w:t>Introduction</w:t>
       </w:r>
+      <w:bookmarkEnd w:id="1"/>
     </w:p>
     <w:p>
       <w:pPr>
@@ -87,7 +91,1100 @@
     <w:p>
       <w:pPr>
         <w:spacing w:before="100" w:beforeAutospacing="1" w:after="100" w:afterAutospacing="1" w:line="240" w:lineRule="auto"/>
-        <w:outlineLvl w:val="2"/>
+        <w:rPr>
+          <w:rFonts w:eastAsia="Times New Roman" w:cstheme="minorHAnsi"/>
+          <w:kern w:val="0"/>
+          <w:sz w:val="24"/>
+          <w:szCs w:val="24"/>
+          <w:lang w:val="tr-TR" w:eastAsia="tr-TR"/>
+          <w14:ligatures w14:val="none"/>
+        </w:rPr>
+      </w:pPr>
+    </w:p>
+    <w:sdt>
+      <w:sdtPr>
+        <w:id w:val="2047948086"/>
+        <w:docPartObj>
+          <w:docPartGallery w:val="Table of Contents"/>
+          <w:docPartUnique/>
+        </w:docPartObj>
+      </w:sdtPr>
+      <w:sdtEndPr>
+        <w:rPr>
+          <w:rFonts w:asciiTheme="minorHAnsi" w:eastAsiaTheme="minorHAnsi" w:hAnsiTheme="minorHAnsi" w:cstheme="minorBidi"/>
+          <w:b/>
+          <w:bCs/>
+          <w:color w:val="auto"/>
+          <w:kern w:val="2"/>
+          <w:sz w:val="22"/>
+          <w:szCs w:val="22"/>
+          <w:lang w:val="en-US" w:eastAsia="en-US"/>
+          <w14:ligatures w14:val="standardContextual"/>
+        </w:rPr>
+      </w:sdtEndPr>
+      <w:sdtContent>
+        <w:p>
+          <w:pPr>
+            <w:pStyle w:val="Kopvaninhoudsopgave"/>
+          </w:pPr>
+          <w:proofErr w:type="spellStart"/>
+          <w:r>
+            <w:t>Table</w:t>
+          </w:r>
+          <w:proofErr w:type="spellEnd"/>
+          <w:r>
+            <w:t xml:space="preserve"> of Contents</w:t>
+          </w:r>
+        </w:p>
+        <w:p>
+          <w:pPr>
+            <w:pStyle w:val="Inhopg2"/>
+            <w:tabs>
+              <w:tab w:val="right" w:leader="dot" w:pos="9062"/>
+            </w:tabs>
+            <w:rPr>
+              <w:rFonts w:eastAsiaTheme="minorEastAsia"/>
+              <w:noProof/>
+              <w:sz w:val="24"/>
+              <w:szCs w:val="24"/>
+              <w:lang w:val="nl-NL" w:eastAsia="nl-NL"/>
+            </w:rPr>
+          </w:pPr>
+          <w:r>
+            <w:fldChar w:fldCharType="begin"/>
+          </w:r>
+          <w:r>
+            <w:instrText xml:space="preserve"> TOC \o "1-3" \h \z \u </w:instrText>
+          </w:r>
+          <w:r>
+            <w:fldChar w:fldCharType="separate"/>
+          </w:r>
+          <w:hyperlink w:anchor="_Toc170338428" w:history="1">
+            <w:r>
+              <w:rPr>
+                <w:rStyle w:val="Hyperlink"/>
+                <w:rFonts w:eastAsia="Times New Roman" w:cstheme="minorHAnsi"/>
+                <w:b/>
+                <w:bCs/>
+                <w:noProof/>
+                <w:kern w:val="0"/>
+                <w:lang w:val="tr-TR" w:eastAsia="tr-TR"/>
+                <w14:ligatures w14:val="none"/>
+              </w:rPr>
+              <w:t>Societal Impact of AI in Aircraft Maintenance</w:t>
+            </w:r>
+            <w:r>
+              <w:rPr>
+                <w:noProof/>
+                <w:webHidden/>
+              </w:rPr>
+              <w:tab/>
+            </w:r>
+            <w:r>
+              <w:rPr>
+                <w:noProof/>
+                <w:webHidden/>
+              </w:rPr>
+              <w:fldChar w:fldCharType="begin"/>
+            </w:r>
+            <w:r>
+              <w:rPr>
+                <w:noProof/>
+                <w:webHidden/>
+              </w:rPr>
+              <w:instrText xml:space="preserve"> PAGEREF _Toc170338428 \h </w:instrText>
+            </w:r>
+            <w:r>
+              <w:rPr>
+                <w:noProof/>
+                <w:webHidden/>
+              </w:rPr>
+            </w:r>
+            <w:r>
+              <w:rPr>
+                <w:noProof/>
+                <w:webHidden/>
+              </w:rPr>
+              <w:fldChar w:fldCharType="separate"/>
+            </w:r>
+            <w:r>
+              <w:rPr>
+                <w:noProof/>
+                <w:webHidden/>
+              </w:rPr>
+              <w:t>1</w:t>
+            </w:r>
+            <w:r>
+              <w:rPr>
+                <w:noProof/>
+                <w:webHidden/>
+              </w:rPr>
+              <w:fldChar w:fldCharType="end"/>
+            </w:r>
+          </w:hyperlink>
+        </w:p>
+        <w:p>
+          <w:pPr>
+            <w:pStyle w:val="Inhopg3"/>
+            <w:tabs>
+              <w:tab w:val="right" w:leader="dot" w:pos="9062"/>
+            </w:tabs>
+            <w:rPr>
+              <w:rFonts w:eastAsiaTheme="minorEastAsia"/>
+              <w:noProof/>
+              <w:sz w:val="24"/>
+              <w:szCs w:val="24"/>
+              <w:lang w:val="nl-NL" w:eastAsia="nl-NL"/>
+            </w:rPr>
+          </w:pPr>
+          <w:hyperlink w:anchor="_Toc170338429" w:history="1">
+            <w:r>
+              <w:rPr>
+                <w:rStyle w:val="Hyperlink"/>
+                <w:rFonts w:eastAsia="Times New Roman" w:cstheme="minorHAnsi"/>
+                <w:b/>
+                <w:bCs/>
+                <w:noProof/>
+                <w:kern w:val="0"/>
+                <w:lang w:val="tr-TR" w:eastAsia="tr-TR"/>
+                <w14:ligatures w14:val="none"/>
+              </w:rPr>
+              <w:t>Introduction</w:t>
+            </w:r>
+            <w:r>
+              <w:rPr>
+                <w:noProof/>
+                <w:webHidden/>
+              </w:rPr>
+              <w:tab/>
+            </w:r>
+            <w:r>
+              <w:rPr>
+                <w:noProof/>
+                <w:webHidden/>
+              </w:rPr>
+              <w:fldChar w:fldCharType="begin"/>
+            </w:r>
+            <w:r>
+              <w:rPr>
+                <w:noProof/>
+                <w:webHidden/>
+              </w:rPr>
+              <w:instrText xml:space="preserve"> PAGEREF _Toc170338429 \h </w:instrText>
+            </w:r>
+            <w:r>
+              <w:rPr>
+                <w:noProof/>
+                <w:webHidden/>
+              </w:rPr>
+            </w:r>
+            <w:r>
+              <w:rPr>
+                <w:noProof/>
+                <w:webHidden/>
+              </w:rPr>
+              <w:fldChar w:fldCharType="separate"/>
+            </w:r>
+            <w:r>
+              <w:rPr>
+                <w:noProof/>
+                <w:webHidden/>
+              </w:rPr>
+              <w:t>1</w:t>
+            </w:r>
+            <w:r>
+              <w:rPr>
+                <w:noProof/>
+                <w:webHidden/>
+              </w:rPr>
+              <w:fldChar w:fldCharType="end"/>
+            </w:r>
+          </w:hyperlink>
+        </w:p>
+        <w:p>
+          <w:pPr>
+            <w:pStyle w:val="Inhopg3"/>
+            <w:tabs>
+              <w:tab w:val="right" w:leader="dot" w:pos="9062"/>
+            </w:tabs>
+            <w:rPr>
+              <w:rFonts w:eastAsiaTheme="minorEastAsia"/>
+              <w:noProof/>
+              <w:sz w:val="24"/>
+              <w:szCs w:val="24"/>
+              <w:lang w:val="nl-NL" w:eastAsia="nl-NL"/>
+            </w:rPr>
+          </w:pPr>
+          <w:hyperlink w:anchor="_Toc170338430" w:history="1">
+            <w:r>
+              <w:rPr>
+                <w:rStyle w:val="Hyperlink"/>
+                <w:rFonts w:eastAsia="Times New Roman" w:cstheme="minorHAnsi"/>
+                <w:b/>
+                <w:bCs/>
+                <w:noProof/>
+                <w:kern w:val="0"/>
+                <w:lang w:val="tr-TR" w:eastAsia="tr-TR"/>
+                <w14:ligatures w14:val="none"/>
+              </w:rPr>
+              <w:t>1. Enhancing Safety</w:t>
+            </w:r>
+            <w:r>
+              <w:rPr>
+                <w:noProof/>
+                <w:webHidden/>
+              </w:rPr>
+              <w:tab/>
+            </w:r>
+            <w:r>
+              <w:rPr>
+                <w:noProof/>
+                <w:webHidden/>
+              </w:rPr>
+              <w:fldChar w:fldCharType="begin"/>
+            </w:r>
+            <w:r>
+              <w:rPr>
+                <w:noProof/>
+                <w:webHidden/>
+              </w:rPr>
+              <w:instrText xml:space="preserve"> PAGEREF _Toc170338430 \h </w:instrText>
+            </w:r>
+            <w:r>
+              <w:rPr>
+                <w:noProof/>
+                <w:webHidden/>
+              </w:rPr>
+            </w:r>
+            <w:r>
+              <w:rPr>
+                <w:noProof/>
+                <w:webHidden/>
+              </w:rPr>
+              <w:fldChar w:fldCharType="separate"/>
+            </w:r>
+            <w:r>
+              <w:rPr>
+                <w:noProof/>
+                <w:webHidden/>
+              </w:rPr>
+              <w:t>2</w:t>
+            </w:r>
+            <w:r>
+              <w:rPr>
+                <w:noProof/>
+                <w:webHidden/>
+              </w:rPr>
+              <w:fldChar w:fldCharType="end"/>
+            </w:r>
+          </w:hyperlink>
+        </w:p>
+        <w:p>
+          <w:pPr>
+            <w:pStyle w:val="Inhopg3"/>
+            <w:tabs>
+              <w:tab w:val="right" w:leader="dot" w:pos="9062"/>
+            </w:tabs>
+            <w:rPr>
+              <w:rFonts w:eastAsiaTheme="minorEastAsia"/>
+              <w:noProof/>
+              <w:sz w:val="24"/>
+              <w:szCs w:val="24"/>
+              <w:lang w:val="nl-NL" w:eastAsia="nl-NL"/>
+            </w:rPr>
+          </w:pPr>
+          <w:hyperlink w:anchor="_Toc170338431" w:history="1">
+            <w:r>
+              <w:rPr>
+                <w:rStyle w:val="Hyperlink"/>
+                <w:rFonts w:eastAsia="Times New Roman" w:cstheme="minorHAnsi"/>
+                <w:b/>
+                <w:bCs/>
+                <w:noProof/>
+                <w:kern w:val="0"/>
+                <w:lang w:val="tr-TR" w:eastAsia="tr-TR"/>
+                <w14:ligatures w14:val="none"/>
+              </w:rPr>
+              <w:t>2. Predictive Maintenance</w:t>
+            </w:r>
+            <w:r>
+              <w:rPr>
+                <w:noProof/>
+                <w:webHidden/>
+              </w:rPr>
+              <w:tab/>
+            </w:r>
+            <w:r>
+              <w:rPr>
+                <w:noProof/>
+                <w:webHidden/>
+              </w:rPr>
+              <w:fldChar w:fldCharType="begin"/>
+            </w:r>
+            <w:r>
+              <w:rPr>
+                <w:noProof/>
+                <w:webHidden/>
+              </w:rPr>
+              <w:instrText xml:space="preserve"> PAGEREF _Toc170338431 \h </w:instrText>
+            </w:r>
+            <w:r>
+              <w:rPr>
+                <w:noProof/>
+                <w:webHidden/>
+              </w:rPr>
+            </w:r>
+            <w:r>
+              <w:rPr>
+                <w:noProof/>
+                <w:webHidden/>
+              </w:rPr>
+              <w:fldChar w:fldCharType="separate"/>
+            </w:r>
+            <w:r>
+              <w:rPr>
+                <w:noProof/>
+                <w:webHidden/>
+              </w:rPr>
+              <w:t>2</w:t>
+            </w:r>
+            <w:r>
+              <w:rPr>
+                <w:noProof/>
+                <w:webHidden/>
+              </w:rPr>
+              <w:fldChar w:fldCharType="end"/>
+            </w:r>
+          </w:hyperlink>
+        </w:p>
+        <w:p>
+          <w:pPr>
+            <w:pStyle w:val="Inhopg3"/>
+            <w:tabs>
+              <w:tab w:val="right" w:leader="dot" w:pos="9062"/>
+            </w:tabs>
+            <w:rPr>
+              <w:rFonts w:eastAsiaTheme="minorEastAsia"/>
+              <w:noProof/>
+              <w:sz w:val="24"/>
+              <w:szCs w:val="24"/>
+              <w:lang w:val="nl-NL" w:eastAsia="nl-NL"/>
+            </w:rPr>
+          </w:pPr>
+          <w:hyperlink w:anchor="_Toc170338432" w:history="1">
+            <w:r>
+              <w:rPr>
+                <w:rStyle w:val="Hyperlink"/>
+                <w:rFonts w:eastAsia="Times New Roman" w:cstheme="minorHAnsi"/>
+                <w:b/>
+                <w:bCs/>
+                <w:noProof/>
+                <w:kern w:val="0"/>
+                <w:lang w:val="tr-TR" w:eastAsia="tr-TR"/>
+                <w14:ligatures w14:val="none"/>
+              </w:rPr>
+              <w:t>3. Reducing Environmental Impact</w:t>
+            </w:r>
+            <w:r>
+              <w:rPr>
+                <w:noProof/>
+                <w:webHidden/>
+              </w:rPr>
+              <w:tab/>
+            </w:r>
+            <w:r>
+              <w:rPr>
+                <w:noProof/>
+                <w:webHidden/>
+              </w:rPr>
+              <w:fldChar w:fldCharType="begin"/>
+            </w:r>
+            <w:r>
+              <w:rPr>
+                <w:noProof/>
+                <w:webHidden/>
+              </w:rPr>
+              <w:instrText xml:space="preserve"> PAGEREF _Toc170338432 \h </w:instrText>
+            </w:r>
+            <w:r>
+              <w:rPr>
+                <w:noProof/>
+                <w:webHidden/>
+              </w:rPr>
+            </w:r>
+            <w:r>
+              <w:rPr>
+                <w:noProof/>
+                <w:webHidden/>
+              </w:rPr>
+              <w:fldChar w:fldCharType="separate"/>
+            </w:r>
+            <w:r>
+              <w:rPr>
+                <w:noProof/>
+                <w:webHidden/>
+              </w:rPr>
+              <w:t>2</w:t>
+            </w:r>
+            <w:r>
+              <w:rPr>
+                <w:noProof/>
+                <w:webHidden/>
+              </w:rPr>
+              <w:fldChar w:fldCharType="end"/>
+            </w:r>
+          </w:hyperlink>
+        </w:p>
+        <w:p>
+          <w:pPr>
+            <w:pStyle w:val="Inhopg3"/>
+            <w:tabs>
+              <w:tab w:val="right" w:leader="dot" w:pos="9062"/>
+            </w:tabs>
+            <w:rPr>
+              <w:rFonts w:eastAsiaTheme="minorEastAsia"/>
+              <w:noProof/>
+              <w:sz w:val="24"/>
+              <w:szCs w:val="24"/>
+              <w:lang w:val="nl-NL" w:eastAsia="nl-NL"/>
+            </w:rPr>
+          </w:pPr>
+          <w:hyperlink w:anchor="_Toc170338433" w:history="1">
+            <w:r>
+              <w:rPr>
+                <w:rStyle w:val="Hyperlink"/>
+                <w:rFonts w:eastAsia="Times New Roman" w:cstheme="minorHAnsi"/>
+                <w:b/>
+                <w:bCs/>
+                <w:noProof/>
+                <w:kern w:val="0"/>
+                <w:lang w:val="tr-TR" w:eastAsia="tr-TR"/>
+                <w14:ligatures w14:val="none"/>
+              </w:rPr>
+              <w:t>4. Economic Benefits</w:t>
+            </w:r>
+            <w:r>
+              <w:rPr>
+                <w:noProof/>
+                <w:webHidden/>
+              </w:rPr>
+              <w:tab/>
+            </w:r>
+            <w:r>
+              <w:rPr>
+                <w:noProof/>
+                <w:webHidden/>
+              </w:rPr>
+              <w:fldChar w:fldCharType="begin"/>
+            </w:r>
+            <w:r>
+              <w:rPr>
+                <w:noProof/>
+                <w:webHidden/>
+              </w:rPr>
+              <w:instrText xml:space="preserve"> PAGEREF _Toc170338433 \h </w:instrText>
+            </w:r>
+            <w:r>
+              <w:rPr>
+                <w:noProof/>
+                <w:webHidden/>
+              </w:rPr>
+            </w:r>
+            <w:r>
+              <w:rPr>
+                <w:noProof/>
+                <w:webHidden/>
+              </w:rPr>
+              <w:fldChar w:fldCharType="separate"/>
+            </w:r>
+            <w:r>
+              <w:rPr>
+                <w:noProof/>
+                <w:webHidden/>
+              </w:rPr>
+              <w:t>2</w:t>
+            </w:r>
+            <w:r>
+              <w:rPr>
+                <w:noProof/>
+                <w:webHidden/>
+              </w:rPr>
+              <w:fldChar w:fldCharType="end"/>
+            </w:r>
+          </w:hyperlink>
+        </w:p>
+        <w:p>
+          <w:pPr>
+            <w:pStyle w:val="Inhopg3"/>
+            <w:tabs>
+              <w:tab w:val="right" w:leader="dot" w:pos="9062"/>
+            </w:tabs>
+            <w:rPr>
+              <w:rFonts w:eastAsiaTheme="minorEastAsia"/>
+              <w:noProof/>
+              <w:sz w:val="24"/>
+              <w:szCs w:val="24"/>
+              <w:lang w:val="nl-NL" w:eastAsia="nl-NL"/>
+            </w:rPr>
+          </w:pPr>
+          <w:hyperlink w:anchor="_Toc170338434" w:history="1">
+            <w:r>
+              <w:rPr>
+                <w:rStyle w:val="Hyperlink"/>
+                <w:rFonts w:eastAsia="Times New Roman" w:cstheme="minorHAnsi"/>
+                <w:b/>
+                <w:bCs/>
+                <w:noProof/>
+                <w:kern w:val="0"/>
+                <w:lang w:val="tr-TR" w:eastAsia="tr-TR"/>
+                <w14:ligatures w14:val="none"/>
+              </w:rPr>
+              <w:t>5. Improving Workforce Efficiency</w:t>
+            </w:r>
+            <w:r>
+              <w:rPr>
+                <w:noProof/>
+                <w:webHidden/>
+              </w:rPr>
+              <w:tab/>
+            </w:r>
+            <w:r>
+              <w:rPr>
+                <w:noProof/>
+                <w:webHidden/>
+              </w:rPr>
+              <w:fldChar w:fldCharType="begin"/>
+            </w:r>
+            <w:r>
+              <w:rPr>
+                <w:noProof/>
+                <w:webHidden/>
+              </w:rPr>
+              <w:instrText xml:space="preserve"> PAGEREF _Toc170338434 \h </w:instrText>
+            </w:r>
+            <w:r>
+              <w:rPr>
+                <w:noProof/>
+                <w:webHidden/>
+              </w:rPr>
+            </w:r>
+            <w:r>
+              <w:rPr>
+                <w:noProof/>
+                <w:webHidden/>
+              </w:rPr>
+              <w:fldChar w:fldCharType="separate"/>
+            </w:r>
+            <w:r>
+              <w:rPr>
+                <w:noProof/>
+                <w:webHidden/>
+              </w:rPr>
+              <w:t>2</w:t>
+            </w:r>
+            <w:r>
+              <w:rPr>
+                <w:noProof/>
+                <w:webHidden/>
+              </w:rPr>
+              <w:fldChar w:fldCharType="end"/>
+            </w:r>
+          </w:hyperlink>
+        </w:p>
+        <w:p>
+          <w:pPr>
+            <w:pStyle w:val="Inhopg3"/>
+            <w:tabs>
+              <w:tab w:val="right" w:leader="dot" w:pos="9062"/>
+            </w:tabs>
+            <w:rPr>
+              <w:rFonts w:eastAsiaTheme="minorEastAsia"/>
+              <w:noProof/>
+              <w:sz w:val="24"/>
+              <w:szCs w:val="24"/>
+              <w:lang w:val="nl-NL" w:eastAsia="nl-NL"/>
+            </w:rPr>
+          </w:pPr>
+          <w:hyperlink w:anchor="_Toc170338435" w:history="1">
+            <w:r>
+              <w:rPr>
+                <w:rStyle w:val="Hyperlink"/>
+                <w:rFonts w:eastAsia="Times New Roman" w:cstheme="minorHAnsi"/>
+                <w:b/>
+                <w:bCs/>
+                <w:noProof/>
+                <w:kern w:val="0"/>
+                <w:lang w:val="tr-TR" w:eastAsia="tr-TR"/>
+                <w14:ligatures w14:val="none"/>
+              </w:rPr>
+              <w:t>6. Increasing Reliability and Customer Trust</w:t>
+            </w:r>
+            <w:r>
+              <w:rPr>
+                <w:noProof/>
+                <w:webHidden/>
+              </w:rPr>
+              <w:tab/>
+            </w:r>
+            <w:r>
+              <w:rPr>
+                <w:noProof/>
+                <w:webHidden/>
+              </w:rPr>
+              <w:fldChar w:fldCharType="begin"/>
+            </w:r>
+            <w:r>
+              <w:rPr>
+                <w:noProof/>
+                <w:webHidden/>
+              </w:rPr>
+              <w:instrText xml:space="preserve"> PAGEREF _Toc170338435 \h </w:instrText>
+            </w:r>
+            <w:r>
+              <w:rPr>
+                <w:noProof/>
+                <w:webHidden/>
+              </w:rPr>
+            </w:r>
+            <w:r>
+              <w:rPr>
+                <w:noProof/>
+                <w:webHidden/>
+              </w:rPr>
+              <w:fldChar w:fldCharType="separate"/>
+            </w:r>
+            <w:r>
+              <w:rPr>
+                <w:noProof/>
+                <w:webHidden/>
+              </w:rPr>
+              <w:t>2</w:t>
+            </w:r>
+            <w:r>
+              <w:rPr>
+                <w:noProof/>
+                <w:webHidden/>
+              </w:rPr>
+              <w:fldChar w:fldCharType="end"/>
+            </w:r>
+          </w:hyperlink>
+        </w:p>
+        <w:p>
+          <w:pPr>
+            <w:pStyle w:val="Inhopg3"/>
+            <w:tabs>
+              <w:tab w:val="right" w:leader="dot" w:pos="9062"/>
+            </w:tabs>
+            <w:rPr>
+              <w:rFonts w:eastAsiaTheme="minorEastAsia"/>
+              <w:noProof/>
+              <w:sz w:val="24"/>
+              <w:szCs w:val="24"/>
+              <w:lang w:val="nl-NL" w:eastAsia="nl-NL"/>
+            </w:rPr>
+          </w:pPr>
+          <w:hyperlink w:anchor="_Toc170338436" w:history="1">
+            <w:r>
+              <w:rPr>
+                <w:rStyle w:val="Hyperlink"/>
+                <w:rFonts w:eastAsia="Times New Roman" w:cstheme="minorHAnsi"/>
+                <w:b/>
+                <w:bCs/>
+                <w:noProof/>
+                <w:kern w:val="0"/>
+                <w:lang w:val="tr-TR" w:eastAsia="tr-TR"/>
+                <w14:ligatures w14:val="none"/>
+              </w:rPr>
+              <w:t>7. Enhancing Training and Education</w:t>
+            </w:r>
+            <w:r>
+              <w:rPr>
+                <w:noProof/>
+                <w:webHidden/>
+              </w:rPr>
+              <w:tab/>
+            </w:r>
+            <w:r>
+              <w:rPr>
+                <w:noProof/>
+                <w:webHidden/>
+              </w:rPr>
+              <w:fldChar w:fldCharType="begin"/>
+            </w:r>
+            <w:r>
+              <w:rPr>
+                <w:noProof/>
+                <w:webHidden/>
+              </w:rPr>
+              <w:instrText xml:space="preserve"> PAGEREF _Toc170338436 \h </w:instrText>
+            </w:r>
+            <w:r>
+              <w:rPr>
+                <w:noProof/>
+                <w:webHidden/>
+              </w:rPr>
+            </w:r>
+            <w:r>
+              <w:rPr>
+                <w:noProof/>
+                <w:webHidden/>
+              </w:rPr>
+              <w:fldChar w:fldCharType="separate"/>
+            </w:r>
+            <w:r>
+              <w:rPr>
+                <w:noProof/>
+                <w:webHidden/>
+              </w:rPr>
+              <w:t>2</w:t>
+            </w:r>
+            <w:r>
+              <w:rPr>
+                <w:noProof/>
+                <w:webHidden/>
+              </w:rPr>
+              <w:fldChar w:fldCharType="end"/>
+            </w:r>
+          </w:hyperlink>
+        </w:p>
+        <w:p>
+          <w:pPr>
+            <w:pStyle w:val="Inhopg3"/>
+            <w:tabs>
+              <w:tab w:val="right" w:leader="dot" w:pos="9062"/>
+            </w:tabs>
+            <w:rPr>
+              <w:rFonts w:eastAsiaTheme="minorEastAsia"/>
+              <w:noProof/>
+              <w:sz w:val="24"/>
+              <w:szCs w:val="24"/>
+              <w:lang w:val="nl-NL" w:eastAsia="nl-NL"/>
+            </w:rPr>
+          </w:pPr>
+          <w:hyperlink w:anchor="_Toc170338437" w:history="1">
+            <w:r>
+              <w:rPr>
+                <w:rStyle w:val="Hyperlink"/>
+                <w:rFonts w:eastAsia="Times New Roman" w:cstheme="minorHAnsi"/>
+                <w:b/>
+                <w:bCs/>
+                <w:noProof/>
+                <w:kern w:val="0"/>
+                <w:lang w:eastAsia="nl-NL"/>
+                <w14:ligatures w14:val="none"/>
+              </w:rPr>
+              <w:t>Review Case Studies and Analyze Societal Benefits of AI in ADD</w:t>
+            </w:r>
+            <w:r>
+              <w:rPr>
+                <w:noProof/>
+                <w:webHidden/>
+              </w:rPr>
+              <w:tab/>
+            </w:r>
+            <w:r>
+              <w:rPr>
+                <w:noProof/>
+                <w:webHidden/>
+              </w:rPr>
+              <w:fldChar w:fldCharType="begin"/>
+            </w:r>
+            <w:r>
+              <w:rPr>
+                <w:noProof/>
+                <w:webHidden/>
+              </w:rPr>
+              <w:instrText xml:space="preserve"> PAGEREF _Toc170338437 \h </w:instrText>
+            </w:r>
+            <w:r>
+              <w:rPr>
+                <w:noProof/>
+                <w:webHidden/>
+              </w:rPr>
+            </w:r>
+            <w:r>
+              <w:rPr>
+                <w:noProof/>
+                <w:webHidden/>
+              </w:rPr>
+              <w:fldChar w:fldCharType="separate"/>
+            </w:r>
+            <w:r>
+              <w:rPr>
+                <w:noProof/>
+                <w:webHidden/>
+              </w:rPr>
+              <w:t>3</w:t>
+            </w:r>
+            <w:r>
+              <w:rPr>
+                <w:noProof/>
+                <w:webHidden/>
+              </w:rPr>
+              <w:fldChar w:fldCharType="end"/>
+            </w:r>
+          </w:hyperlink>
+        </w:p>
+        <w:p>
+          <w:pPr>
+            <w:pStyle w:val="Inhopg3"/>
+            <w:tabs>
+              <w:tab w:val="right" w:leader="dot" w:pos="9062"/>
+            </w:tabs>
+            <w:rPr>
+              <w:rFonts w:eastAsiaTheme="minorEastAsia"/>
+              <w:noProof/>
+              <w:sz w:val="24"/>
+              <w:szCs w:val="24"/>
+              <w:lang w:val="nl-NL" w:eastAsia="nl-NL"/>
+            </w:rPr>
+          </w:pPr>
+          <w:hyperlink w:anchor="_Toc170338438" w:history="1">
+            <w:r>
+              <w:rPr>
+                <w:rStyle w:val="Hyperlink"/>
+                <w:rFonts w:eastAsia="Times New Roman" w:cstheme="minorHAnsi"/>
+                <w:b/>
+                <w:bCs/>
+                <w:noProof/>
+                <w:kern w:val="0"/>
+                <w:lang w:eastAsia="nl-NL"/>
+                <w14:ligatures w14:val="none"/>
+              </w:rPr>
+              <w:t>Explore Ethical Challenges and Considerations in the Technologies</w:t>
+            </w:r>
+            <w:r>
+              <w:rPr>
+                <w:noProof/>
+                <w:webHidden/>
+              </w:rPr>
+              <w:tab/>
+            </w:r>
+            <w:r>
+              <w:rPr>
+                <w:noProof/>
+                <w:webHidden/>
+              </w:rPr>
+              <w:fldChar w:fldCharType="begin"/>
+            </w:r>
+            <w:r>
+              <w:rPr>
+                <w:noProof/>
+                <w:webHidden/>
+              </w:rPr>
+              <w:instrText xml:space="preserve"> PAGEREF _Toc170338438 \h </w:instrText>
+            </w:r>
+            <w:r>
+              <w:rPr>
+                <w:noProof/>
+                <w:webHidden/>
+              </w:rPr>
+            </w:r>
+            <w:r>
+              <w:rPr>
+                <w:noProof/>
+                <w:webHidden/>
+              </w:rPr>
+              <w:fldChar w:fldCharType="separate"/>
+            </w:r>
+            <w:r>
+              <w:rPr>
+                <w:noProof/>
+                <w:webHidden/>
+              </w:rPr>
+              <w:t>3</w:t>
+            </w:r>
+            <w:r>
+              <w:rPr>
+                <w:noProof/>
+                <w:webHidden/>
+              </w:rPr>
+              <w:fldChar w:fldCharType="end"/>
+            </w:r>
+          </w:hyperlink>
+        </w:p>
+        <w:p>
+          <w:pPr>
+            <w:pStyle w:val="Inhopg3"/>
+            <w:tabs>
+              <w:tab w:val="right" w:leader="dot" w:pos="9062"/>
+            </w:tabs>
+            <w:rPr>
+              <w:rFonts w:eastAsiaTheme="minorEastAsia"/>
+              <w:noProof/>
+              <w:sz w:val="24"/>
+              <w:szCs w:val="24"/>
+              <w:lang w:val="nl-NL" w:eastAsia="nl-NL"/>
+            </w:rPr>
+          </w:pPr>
+          <w:hyperlink w:anchor="_Toc170338439" w:history="1">
+            <w:r>
+              <w:rPr>
+                <w:rStyle w:val="Hyperlink"/>
+                <w:rFonts w:eastAsia="Times New Roman" w:cstheme="minorHAnsi"/>
+                <w:b/>
+                <w:bCs/>
+                <w:noProof/>
+                <w:kern w:val="0"/>
+                <w:lang w:eastAsia="nl-NL"/>
+                <w14:ligatures w14:val="none"/>
+              </w:rPr>
+              <w:t>Conclusion</w:t>
+            </w:r>
+            <w:r>
+              <w:rPr>
+                <w:noProof/>
+                <w:webHidden/>
+              </w:rPr>
+              <w:tab/>
+            </w:r>
+            <w:r>
+              <w:rPr>
+                <w:noProof/>
+                <w:webHidden/>
+              </w:rPr>
+              <w:fldChar w:fldCharType="begin"/>
+            </w:r>
+            <w:r>
+              <w:rPr>
+                <w:noProof/>
+                <w:webHidden/>
+              </w:rPr>
+              <w:instrText xml:space="preserve"> PAGEREF _Toc170338439 \h </w:instrText>
+            </w:r>
+            <w:r>
+              <w:rPr>
+                <w:noProof/>
+                <w:webHidden/>
+              </w:rPr>
+            </w:r>
+            <w:r>
+              <w:rPr>
+                <w:noProof/>
+                <w:webHidden/>
+              </w:rPr>
+              <w:fldChar w:fldCharType="separate"/>
+            </w:r>
+            <w:r>
+              <w:rPr>
+                <w:noProof/>
+                <w:webHidden/>
+              </w:rPr>
+              <w:t>4</w:t>
+            </w:r>
+            <w:r>
+              <w:rPr>
+                <w:noProof/>
+                <w:webHidden/>
+              </w:rPr>
+              <w:fldChar w:fldCharType="end"/>
+            </w:r>
+          </w:hyperlink>
+        </w:p>
+        <w:p>
+          <w:pPr>
+            <w:pStyle w:val="Inhopg3"/>
+            <w:tabs>
+              <w:tab w:val="right" w:leader="dot" w:pos="9062"/>
+            </w:tabs>
+            <w:rPr>
+              <w:rFonts w:eastAsiaTheme="minorEastAsia"/>
+              <w:noProof/>
+              <w:sz w:val="24"/>
+              <w:szCs w:val="24"/>
+              <w:lang w:val="nl-NL" w:eastAsia="nl-NL"/>
+            </w:rPr>
+          </w:pPr>
+          <w:hyperlink w:anchor="_Toc170338440" w:history="1">
+            <w:r>
+              <w:rPr>
+                <w:rStyle w:val="Hyperlink"/>
+                <w:rFonts w:eastAsia="Times New Roman" w:cstheme="minorHAnsi"/>
+                <w:b/>
+                <w:bCs/>
+                <w:noProof/>
+                <w:kern w:val="0"/>
+                <w:lang w:eastAsia="nl-NL"/>
+                <w14:ligatures w14:val="none"/>
+              </w:rPr>
+              <w:t>References</w:t>
+            </w:r>
+            <w:r>
+              <w:rPr>
+                <w:noProof/>
+                <w:webHidden/>
+              </w:rPr>
+              <w:tab/>
+            </w:r>
+            <w:r>
+              <w:rPr>
+                <w:noProof/>
+                <w:webHidden/>
+              </w:rPr>
+              <w:fldChar w:fldCharType="begin"/>
+            </w:r>
+            <w:r>
+              <w:rPr>
+                <w:noProof/>
+                <w:webHidden/>
+              </w:rPr>
+              <w:instrText xml:space="preserve"> PAGEREF _Toc170338440 \h </w:instrText>
+            </w:r>
+            <w:r>
+              <w:rPr>
+                <w:noProof/>
+                <w:webHidden/>
+              </w:rPr>
+            </w:r>
+            <w:r>
+              <w:rPr>
+                <w:noProof/>
+                <w:webHidden/>
+              </w:rPr>
+              <w:fldChar w:fldCharType="separate"/>
+            </w:r>
+            <w:r>
+              <w:rPr>
+                <w:noProof/>
+                <w:webHidden/>
+              </w:rPr>
+              <w:t>4</w:t>
+            </w:r>
+            <w:r>
+              <w:rPr>
+                <w:noProof/>
+                <w:webHidden/>
+              </w:rPr>
+              <w:fldChar w:fldCharType="end"/>
+            </w:r>
+          </w:hyperlink>
+        </w:p>
+        <w:p>
+          <w:r>
+            <w:rPr>
+              <w:b/>
+              <w:bCs/>
+            </w:rPr>
+            <w:fldChar w:fldCharType="end"/>
+          </w:r>
+        </w:p>
+      </w:sdtContent>
+    </w:sdt>
+    <w:p>
+      <w:pPr>
+        <w:spacing w:before="100" w:beforeAutospacing="1" w:after="100" w:afterAutospacing="1" w:line="240" w:lineRule="auto"/>
+        <w:rPr>
+          <w:rFonts w:eastAsia="Times New Roman" w:cstheme="minorHAnsi"/>
+          <w:kern w:val="0"/>
+          <w:sz w:val="24"/>
+          <w:szCs w:val="24"/>
+          <w:lang w:val="tr-TR" w:eastAsia="tr-TR"/>
+          <w14:ligatures w14:val="none"/>
+        </w:rPr>
+      </w:pPr>
+    </w:p>
+    <w:p>
+      <w:pPr>
         <w:rPr>
           <w:rFonts w:eastAsia="Times New Roman" w:cstheme="minorHAnsi"/>
           <w:b/>
@@ -110,7 +1207,7 @@
           <w:lang w:val="tr-TR" w:eastAsia="tr-TR"/>
           <w14:ligatures w14:val="none"/>
         </w:rPr>
-        <w:t>1. Enhancing Safety</w:t>
+        <w:br w:type="page"/>
       </w:r>
     </w:p>
     <w:p>
@@ -119,6 +1216,8 @@
         <w:outlineLvl w:val="2"/>
         <w:rPr>
           <w:rFonts w:eastAsia="Times New Roman" w:cstheme="minorHAnsi"/>
+          <w:b/>
+          <w:bCs/>
           <w:kern w:val="0"/>
           <w:sz w:val="24"/>
           <w:szCs w:val="24"/>
@@ -126,12 +1225,37 @@
           <w14:ligatures w14:val="none"/>
         </w:rPr>
       </w:pPr>
-      <w:r>
-        <w:rPr>
-          <w:rFonts w:eastAsia="Times New Roman" w:cstheme="minorHAnsi"/>
-          <w:kern w:val="0"/>
-          <w:sz w:val="24"/>
-          <w:szCs w:val="24"/>
+      <w:bookmarkStart w:id="2" w:name="_Toc170338430"/>
+      <w:r>
+        <w:rPr>
+          <w:rFonts w:eastAsia="Times New Roman" w:cstheme="minorHAnsi"/>
+          <w:b/>
+          <w:bCs/>
+          <w:kern w:val="0"/>
+          <w:sz w:val="24"/>
+          <w:szCs w:val="24"/>
+          <w:lang w:val="tr-TR" w:eastAsia="tr-TR"/>
+          <w14:ligatures w14:val="none"/>
+        </w:rPr>
+        <w:lastRenderedPageBreak/>
+        <w:t>1. Enhancing Safety</w:t>
+      </w:r>
+      <w:bookmarkEnd w:id="2"/>
+    </w:p>
+    <w:p>
+      <w:pPr>
+        <w:spacing w:before="100" w:beforeAutospacing="1" w:after="100" w:afterAutospacing="1" w:line="240" w:lineRule="auto"/>
+        <w:rPr>
+          <w:rFonts w:eastAsia="Times New Roman" w:cstheme="minorHAnsi"/>
+          <w:kern w:val="0"/>
+          <w:lang w:val="tr-TR" w:eastAsia="tr-TR"/>
+          <w14:ligatures w14:val="none"/>
+        </w:rPr>
+      </w:pPr>
+      <w:r>
+        <w:rPr>
+          <w:rFonts w:eastAsia="Times New Roman" w:cstheme="minorHAnsi"/>
+          <w:kern w:val="0"/>
           <w:lang w:val="tr-TR" w:eastAsia="tr-TR"/>
           <w14:ligatures w14:val="none"/>
         </w:rPr>
@@ -147,24 +1271,421 @@
           <w:b/>
           <w:bCs/>
           <w:kern w:val="0"/>
+          <w:sz w:val="24"/>
+          <w:szCs w:val="24"/>
+          <w:lang w:val="tr-TR" w:eastAsia="tr-TR"/>
+          <w14:ligatures w14:val="none"/>
+        </w:rPr>
+      </w:pPr>
+      <w:bookmarkStart w:id="3" w:name="_Toc170338431"/>
+      <w:r>
+        <w:rPr>
+          <w:rFonts w:eastAsia="Times New Roman" w:cstheme="minorHAnsi"/>
+          <w:b/>
+          <w:bCs/>
+          <w:kern w:val="0"/>
+          <w:sz w:val="24"/>
+          <w:szCs w:val="24"/>
+          <w:lang w:val="tr-TR" w:eastAsia="tr-TR"/>
+          <w14:ligatures w14:val="none"/>
+        </w:rPr>
+        <w:t>2. Predictive Maintenance</w:t>
+      </w:r>
+      <w:bookmarkEnd w:id="3"/>
+    </w:p>
+    <w:p>
+      <w:pPr>
+        <w:spacing w:before="100" w:beforeAutospacing="1" w:after="100" w:afterAutospacing="1" w:line="240" w:lineRule="auto"/>
+        <w:rPr>
+          <w:rFonts w:eastAsia="Times New Roman" w:cstheme="minorHAnsi"/>
+          <w:kern w:val="0"/>
+          <w:lang w:val="tr-TR" w:eastAsia="tr-TR"/>
+          <w14:ligatures w14:val="none"/>
+        </w:rPr>
+      </w:pPr>
+      <w:r>
+        <w:rPr>
+          <w:rFonts w:eastAsia="Times New Roman" w:cstheme="minorHAnsi"/>
+          <w:kern w:val="0"/>
+          <w:lang w:val="tr-TR" w:eastAsia="tr-TR"/>
+          <w14:ligatures w14:val="none"/>
+        </w:rPr>
+        <w:t>AI-driven predictive maintenance schedules maintenance tasks based on real-time data, preventing unexpected failures and reducing downtime. This approach optimizes part replacements, extends the lifespan of components, and improves overall operational efficiency.</w:t>
+      </w:r>
+    </w:p>
+    <w:p>
+      <w:pPr>
+        <w:spacing w:before="100" w:beforeAutospacing="1" w:after="100" w:afterAutospacing="1" w:line="240" w:lineRule="auto"/>
+        <w:outlineLvl w:val="2"/>
+        <w:rPr>
+          <w:rFonts w:eastAsia="Times New Roman" w:cstheme="minorHAnsi"/>
+          <w:b/>
+          <w:bCs/>
+          <w:kern w:val="0"/>
+          <w:sz w:val="24"/>
+          <w:szCs w:val="24"/>
+          <w:lang w:val="tr-TR" w:eastAsia="tr-TR"/>
+          <w14:ligatures w14:val="none"/>
+        </w:rPr>
+      </w:pPr>
+      <w:bookmarkStart w:id="4" w:name="_Toc170338432"/>
+      <w:r>
+        <w:rPr>
+          <w:rFonts w:eastAsia="Times New Roman" w:cstheme="minorHAnsi"/>
+          <w:b/>
+          <w:bCs/>
+          <w:kern w:val="0"/>
+          <w:sz w:val="24"/>
+          <w:szCs w:val="24"/>
+          <w:lang w:val="tr-TR" w:eastAsia="tr-TR"/>
+          <w14:ligatures w14:val="none"/>
+        </w:rPr>
+        <w:t>3. Reducing Environmental Impact</w:t>
+      </w:r>
+      <w:bookmarkEnd w:id="4"/>
+    </w:p>
+    <w:p>
+      <w:pPr>
+        <w:spacing w:before="100" w:beforeAutospacing="1" w:after="100" w:afterAutospacing="1" w:line="240" w:lineRule="auto"/>
+        <w:rPr>
+          <w:rFonts w:eastAsia="Times New Roman" w:cstheme="minorHAnsi"/>
+          <w:kern w:val="0"/>
+          <w:lang w:val="tr-TR" w:eastAsia="tr-TR"/>
+          <w14:ligatures w14:val="none"/>
+        </w:rPr>
+      </w:pPr>
+      <w:r>
+        <w:rPr>
+          <w:rFonts w:eastAsia="Times New Roman" w:cstheme="minorHAnsi"/>
+          <w:kern w:val="0"/>
+          <w:lang w:val="tr-TR" w:eastAsia="tr-TR"/>
+          <w14:ligatures w14:val="none"/>
+        </w:rPr>
+        <w:t>AI contributes to environmental sustainability by optimizing flight paths, reducing fuel consumption, and lowering emissions. Better maintenance practices ensure aircraft operate efficiently, minimizing their environmental footprint.</w:t>
+      </w:r>
+    </w:p>
+    <w:p>
+      <w:pPr>
+        <w:spacing w:before="100" w:beforeAutospacing="1" w:after="100" w:afterAutospacing="1" w:line="240" w:lineRule="auto"/>
+        <w:outlineLvl w:val="2"/>
+        <w:rPr>
+          <w:rFonts w:eastAsia="Times New Roman" w:cstheme="minorHAnsi"/>
+          <w:b/>
+          <w:bCs/>
+          <w:kern w:val="0"/>
+          <w:sz w:val="24"/>
+          <w:szCs w:val="24"/>
+          <w:lang w:val="tr-TR" w:eastAsia="tr-TR"/>
+          <w14:ligatures w14:val="none"/>
+        </w:rPr>
+      </w:pPr>
+      <w:bookmarkStart w:id="5" w:name="_Toc170338433"/>
+      <w:r>
+        <w:rPr>
+          <w:rFonts w:eastAsia="Times New Roman" w:cstheme="minorHAnsi"/>
+          <w:b/>
+          <w:bCs/>
+          <w:kern w:val="0"/>
+          <w:sz w:val="24"/>
+          <w:szCs w:val="24"/>
+          <w:lang w:val="tr-TR" w:eastAsia="tr-TR"/>
+          <w14:ligatures w14:val="none"/>
+        </w:rPr>
+        <w:t>4. Economic Benefits</w:t>
+      </w:r>
+      <w:bookmarkEnd w:id="5"/>
+    </w:p>
+    <w:p>
+      <w:pPr>
+        <w:spacing w:before="100" w:beforeAutospacing="1" w:after="100" w:afterAutospacing="1" w:line="240" w:lineRule="auto"/>
+        <w:rPr>
+          <w:rFonts w:eastAsia="Times New Roman" w:cstheme="minorHAnsi"/>
+          <w:kern w:val="0"/>
+          <w:lang w:val="tr-TR" w:eastAsia="tr-TR"/>
+          <w14:ligatures w14:val="none"/>
+        </w:rPr>
+      </w:pPr>
+      <w:r>
+        <w:rPr>
+          <w:rFonts w:eastAsia="Times New Roman" w:cstheme="minorHAnsi"/>
+          <w:kern w:val="0"/>
+          <w:lang w:val="tr-TR" w:eastAsia="tr-TR"/>
+          <w14:ligatures w14:val="none"/>
+        </w:rPr>
+        <w:t>AI in aircraft maintenance brings significant economic benefits. Airlines save money by reducing unscheduled maintenance and minimizing aircraft downtime. Efficient operations lead to cost savings, potentially lowering ticket prices for consumers.</w:t>
+      </w:r>
+    </w:p>
+    <w:p>
+      <w:pPr>
+        <w:spacing w:before="100" w:beforeAutospacing="1" w:after="100" w:afterAutospacing="1" w:line="240" w:lineRule="auto"/>
+        <w:outlineLvl w:val="2"/>
+        <w:rPr>
+          <w:rFonts w:eastAsia="Times New Roman" w:cstheme="minorHAnsi"/>
+          <w:b/>
+          <w:bCs/>
+          <w:kern w:val="0"/>
+          <w:sz w:val="24"/>
+          <w:szCs w:val="24"/>
+          <w:lang w:val="tr-TR" w:eastAsia="tr-TR"/>
+          <w14:ligatures w14:val="none"/>
+        </w:rPr>
+      </w:pPr>
+      <w:bookmarkStart w:id="6" w:name="_Toc170338434"/>
+      <w:r>
+        <w:rPr>
+          <w:rFonts w:eastAsia="Times New Roman" w:cstheme="minorHAnsi"/>
+          <w:b/>
+          <w:bCs/>
+          <w:kern w:val="0"/>
+          <w:sz w:val="24"/>
+          <w:szCs w:val="24"/>
+          <w:lang w:val="tr-TR" w:eastAsia="tr-TR"/>
+          <w14:ligatures w14:val="none"/>
+        </w:rPr>
+        <w:t>5. Improving Workforce Efficiency</w:t>
+      </w:r>
+      <w:bookmarkEnd w:id="6"/>
+    </w:p>
+    <w:p>
+      <w:pPr>
+        <w:spacing w:before="100" w:beforeAutospacing="1" w:after="100" w:afterAutospacing="1" w:line="240" w:lineRule="auto"/>
+        <w:rPr>
+          <w:rFonts w:eastAsia="Times New Roman" w:cstheme="minorHAnsi"/>
+          <w:kern w:val="0"/>
+          <w:lang w:val="tr-TR" w:eastAsia="tr-TR"/>
+          <w14:ligatures w14:val="none"/>
+        </w:rPr>
+      </w:pPr>
+      <w:r>
+        <w:rPr>
+          <w:rFonts w:eastAsia="Times New Roman" w:cstheme="minorHAnsi"/>
+          <w:kern w:val="0"/>
+          <w:lang w:val="tr-TR" w:eastAsia="tr-TR"/>
+          <w14:ligatures w14:val="none"/>
+        </w:rPr>
+        <w:t>AI enhances the capabilities of maintenance crews by handling routine monitoring and analysis. This allows workers to focus on complex tasks requiring human judgment and expertise, leading to increased productivity and job satisfaction.</w:t>
+      </w:r>
+      <w:r>
+        <w:rPr>
+          <w:rFonts w:eastAsia="Times New Roman" w:cstheme="minorHAnsi"/>
+          <w:kern w:val="0"/>
+          <w:lang w:val="tr-TR" w:eastAsia="tr-TR"/>
+          <w14:ligatures w14:val="none"/>
+        </w:rPr>
+        <w:t xml:space="preserve"> (this is also where my damage detection project is focussed on)</w:t>
+      </w:r>
+    </w:p>
+    <w:p>
+      <w:pPr>
+        <w:spacing w:before="100" w:beforeAutospacing="1" w:after="100" w:afterAutospacing="1" w:line="240" w:lineRule="auto"/>
+        <w:outlineLvl w:val="2"/>
+        <w:rPr>
+          <w:rFonts w:eastAsia="Times New Roman" w:cstheme="minorHAnsi"/>
+          <w:b/>
+          <w:bCs/>
+          <w:kern w:val="0"/>
+          <w:sz w:val="24"/>
+          <w:szCs w:val="24"/>
+          <w:lang w:val="tr-TR" w:eastAsia="tr-TR"/>
+          <w14:ligatures w14:val="none"/>
+        </w:rPr>
+      </w:pPr>
+      <w:bookmarkStart w:id="7" w:name="_Toc170338435"/>
+      <w:r>
+        <w:rPr>
+          <w:rFonts w:eastAsia="Times New Roman" w:cstheme="minorHAnsi"/>
+          <w:b/>
+          <w:bCs/>
+          <w:kern w:val="0"/>
+          <w:sz w:val="24"/>
+          <w:szCs w:val="24"/>
+          <w:lang w:val="tr-TR" w:eastAsia="tr-TR"/>
+          <w14:ligatures w14:val="none"/>
+        </w:rPr>
+        <w:t>6. Increasing Reliability and Customer Trust</w:t>
+      </w:r>
+      <w:bookmarkEnd w:id="7"/>
+    </w:p>
+    <w:p>
+      <w:pPr>
+        <w:spacing w:before="100" w:beforeAutospacing="1" w:after="100" w:afterAutospacing="1" w:line="240" w:lineRule="auto"/>
+        <w:rPr>
+          <w:rFonts w:eastAsia="Times New Roman" w:cstheme="minorHAnsi"/>
+          <w:kern w:val="0"/>
+          <w:lang w:val="tr-TR" w:eastAsia="tr-TR"/>
+          <w14:ligatures w14:val="none"/>
+        </w:rPr>
+      </w:pPr>
+      <w:r>
+        <w:rPr>
+          <w:rFonts w:eastAsia="Times New Roman" w:cstheme="minorHAnsi"/>
+          <w:kern w:val="0"/>
+          <w:lang w:val="tr-TR" w:eastAsia="tr-TR"/>
+          <w14:ligatures w14:val="none"/>
+        </w:rPr>
+        <w:t>AI-powered maintenance increases aircraft reliability, leading to fewer delays and cancellations. Passengers trust that the aircraft are well-maintained and safe, building customer loyalty and enhancing the airline's reputation.</w:t>
+      </w:r>
+    </w:p>
+    <w:p>
+      <w:pPr>
+        <w:spacing w:before="100" w:beforeAutospacing="1" w:after="100" w:afterAutospacing="1" w:line="240" w:lineRule="auto"/>
+        <w:outlineLvl w:val="2"/>
+        <w:rPr>
+          <w:rFonts w:eastAsia="Times New Roman" w:cstheme="minorHAnsi"/>
+          <w:b/>
+          <w:bCs/>
+          <w:kern w:val="0"/>
+          <w:sz w:val="24"/>
+          <w:szCs w:val="24"/>
+          <w:lang w:val="tr-TR" w:eastAsia="tr-TR"/>
+          <w14:ligatures w14:val="none"/>
+        </w:rPr>
+      </w:pPr>
+      <w:bookmarkStart w:id="8" w:name="_Toc170338436"/>
+      <w:r>
+        <w:rPr>
+          <w:rFonts w:eastAsia="Times New Roman" w:cstheme="minorHAnsi"/>
+          <w:b/>
+          <w:bCs/>
+          <w:kern w:val="0"/>
+          <w:sz w:val="24"/>
+          <w:szCs w:val="24"/>
+          <w:lang w:val="tr-TR" w:eastAsia="tr-TR"/>
+          <w14:ligatures w14:val="none"/>
+        </w:rPr>
+        <w:t>7. Enhancing Training and Education</w:t>
+      </w:r>
+      <w:bookmarkEnd w:id="8"/>
+    </w:p>
+    <w:p>
+      <w:pPr>
+        <w:spacing w:before="100" w:beforeAutospacing="1" w:after="100" w:afterAutospacing="1" w:line="240" w:lineRule="auto"/>
+        <w:rPr>
+          <w:rFonts w:eastAsia="Times New Roman" w:cstheme="minorHAnsi"/>
+          <w:kern w:val="0"/>
+          <w:lang w:val="tr-TR" w:eastAsia="tr-TR"/>
+          <w14:ligatures w14:val="none"/>
+        </w:rPr>
+      </w:pPr>
+      <w:r>
+        <w:rPr>
+          <w:rFonts w:eastAsia="Times New Roman" w:cstheme="minorHAnsi"/>
+          <w:kern w:val="0"/>
+          <w:lang w:val="tr-TR" w:eastAsia="tr-TR"/>
+          <w14:ligatures w14:val="none"/>
+        </w:rPr>
+        <w:t>AI and virtual reality (VR) technologies provide advanced training tools for maintenance crews. These technologies simulate real-world scenarios, improving the skills and knowledge of workers, leading to better maintenance practices.</w:t>
+      </w:r>
+    </w:p>
+    <w:p>
+      <w:pPr>
+        <w:rPr>
+          <w:rFonts w:eastAsia="Times New Roman" w:cstheme="minorHAnsi"/>
+          <w:b/>
+          <w:bCs/>
+          <w:kern w:val="0"/>
+          <w:sz w:val="24"/>
+          <w:szCs w:val="24"/>
+          <w:lang w:val="tr-TR" w:eastAsia="tr-TR"/>
+          <w14:ligatures w14:val="none"/>
+        </w:rPr>
+      </w:pPr>
+      <w:r>
+        <w:rPr>
+          <w:rFonts w:eastAsia="Times New Roman" w:cstheme="minorHAnsi"/>
+          <w:b/>
+          <w:bCs/>
+          <w:kern w:val="0"/>
+          <w:sz w:val="24"/>
+          <w:szCs w:val="24"/>
+          <w:lang w:val="tr-TR" w:eastAsia="tr-TR"/>
+          <w14:ligatures w14:val="none"/>
+        </w:rPr>
+        <w:t>8. Streamlining Regulatory Compliance</w:t>
+      </w:r>
+    </w:p>
+    <w:p>
+      <w:pPr>
+        <w:rPr>
+          <w:b/>
+          <w:bCs/>
+          <w:sz w:val="27"/>
+          <w:szCs w:val="27"/>
+          <w:lang w:eastAsia="nl-NL"/>
+        </w:rPr>
+      </w:pPr>
+      <w:r>
+        <w:rPr>
+          <w:rFonts w:eastAsia="Times New Roman" w:cstheme="minorHAnsi"/>
+          <w:kern w:val="0"/>
+          <w:lang w:val="tr-TR" w:eastAsia="tr-TR"/>
+          <w14:ligatures w14:val="none"/>
+        </w:rPr>
+        <w:t>AI helps ensure compliance with stringent aviation safety regulations by standardizing inspection processes and providing detailed documentation. This makes it easier to meet international safety standards and enhances overall regulatory compliance.</w:t>
+      </w:r>
+      <w:r>
+        <w:rPr>
+          <w:rFonts w:eastAsia="Times New Roman" w:cstheme="minorHAnsi"/>
+          <w:kern w:val="0"/>
+          <w:sz w:val="24"/>
+          <w:szCs w:val="24"/>
+          <w:lang w:val="tr-TR" w:eastAsia="tr-TR"/>
+          <w14:ligatures w14:val="none"/>
+        </w:rPr>
+        <w:br/>
+      </w:r>
+      <w:r>
+        <w:rPr>
+          <w:b/>
+          <w:bCs/>
           <w:sz w:val="27"/>
           <w:szCs w:val="27"/>
           <w:lang w:val="tr-TR" w:eastAsia="tr-TR"/>
-          <w14:ligatures w14:val="none"/>
-        </w:rPr>
-      </w:pPr>
-      <w:r>
-        <w:rPr>
-          <w:rFonts w:eastAsia="Times New Roman" w:cstheme="minorHAnsi"/>
+        </w:rPr>
+        <w:br/>
+      </w:r>
+    </w:p>
+    <w:p>
+      <w:pPr>
+        <w:rPr>
           <w:b/>
           <w:bCs/>
-          <w:kern w:val="0"/>
           <w:sz w:val="27"/>
           <w:szCs w:val="27"/>
-          <w:lang w:val="tr-TR" w:eastAsia="tr-TR"/>
-          <w14:ligatures w14:val="none"/>
-        </w:rPr>
-        <w:t>2. Predictive Maintenance</w:t>
+          <w:lang w:eastAsia="nl-NL"/>
+        </w:rPr>
+      </w:pPr>
+      <w:r>
+        <w:rPr>
+          <w:b/>
+          <w:bCs/>
+          <w:sz w:val="27"/>
+          <w:szCs w:val="27"/>
+          <w:lang w:eastAsia="nl-NL"/>
+        </w:rPr>
+        <w:lastRenderedPageBreak/>
+        <w:br/>
+      </w:r>
+    </w:p>
+    <w:p>
+      <w:pPr>
+        <w:rPr>
+          <w:b/>
+          <w:bCs/>
+          <w:sz w:val="27"/>
+          <w:szCs w:val="27"/>
+          <w:lang w:eastAsia="nl-NL"/>
+        </w:rPr>
+      </w:pPr>
+      <w:r>
+        <w:rPr>
+          <w:b/>
+          <w:bCs/>
+          <w:sz w:val="27"/>
+          <w:szCs w:val="27"/>
+          <w:lang w:eastAsia="nl-NL"/>
+        </w:rPr>
+        <w:t>Research Technologies Used in AI in Aircraft Damage Detection</w:t>
       </w:r>
     </w:p>
     <w:p>
@@ -175,20 +1696,20 @@
           <w:kern w:val="0"/>
           <w:sz w:val="24"/>
           <w:szCs w:val="24"/>
-          <w:lang w:val="tr-TR" w:eastAsia="tr-TR"/>
-          <w14:ligatures w14:val="none"/>
-        </w:rPr>
-      </w:pPr>
-      <w:r>
-        <w:rPr>
-          <w:rFonts w:eastAsia="Times New Roman" w:cstheme="minorHAnsi"/>
-          <w:kern w:val="0"/>
-          <w:sz w:val="24"/>
-          <w:szCs w:val="24"/>
-          <w:lang w:val="tr-TR" w:eastAsia="tr-TR"/>
-          <w14:ligatures w14:val="none"/>
-        </w:rPr>
-        <w:t>AI-driven predictive maintenance schedules maintenance tasks based on real-time data, preventing unexpected failures and reducing downtime. This approach optimizes part replacements, extends the lifespan of components, and improves overall operational efficiency.</w:t>
+          <w:lang w:eastAsia="nl-NL"/>
+          <w14:ligatures w14:val="none"/>
+        </w:rPr>
+      </w:pPr>
+      <w:r>
+        <w:rPr>
+          <w:rFonts w:eastAsia="Times New Roman" w:cstheme="minorHAnsi"/>
+          <w:kern w:val="0"/>
+          <w:sz w:val="24"/>
+          <w:szCs w:val="24"/>
+          <w:lang w:eastAsia="nl-NL"/>
+          <w14:ligatures w14:val="none"/>
+        </w:rPr>
+        <w:t>AI technologies in aircraft damage detection include machine learning algorithms, computer vision, and advanced sensors. These technologies can automatically identify and assess damage from images or sensor data, providing precise and timely information for maintenance decisions. Drones equipped with AI systems are also used for detailed inspections, reaching areas that are difficult for human inspectors.</w:t>
       </w:r>
     </w:p>
     <w:p>
@@ -202,10 +1723,11 @@
           <w:kern w:val="0"/>
           <w:sz w:val="27"/>
           <w:szCs w:val="27"/>
-          <w:lang w:val="tr-TR" w:eastAsia="tr-TR"/>
-          <w14:ligatures w14:val="none"/>
-        </w:rPr>
-      </w:pPr>
+          <w:lang w:eastAsia="nl-NL"/>
+          <w14:ligatures w14:val="none"/>
+        </w:rPr>
+      </w:pPr>
+      <w:bookmarkStart w:id="9" w:name="_Toc170338437"/>
       <w:r>
         <w:rPr>
           <w:rFonts w:eastAsia="Times New Roman" w:cstheme="minorHAnsi"/>
@@ -214,11 +1736,12 @@
           <w:kern w:val="0"/>
           <w:sz w:val="27"/>
           <w:szCs w:val="27"/>
-          <w:lang w:val="tr-TR" w:eastAsia="tr-TR"/>
-          <w14:ligatures w14:val="none"/>
-        </w:rPr>
-        <w:t>3. Reducing Environmental Impact</w:t>
-      </w:r>
+          <w:lang w:eastAsia="nl-NL"/>
+          <w14:ligatures w14:val="none"/>
+        </w:rPr>
+        <w:t>Review Case Studies and Analyze Societal Benefits of AI in ADD</w:t>
+      </w:r>
+      <w:bookmarkEnd w:id="9"/>
     </w:p>
     <w:p>
       <w:pPr>
@@ -228,20 +1751,216 @@
           <w:kern w:val="0"/>
           <w:sz w:val="24"/>
           <w:szCs w:val="24"/>
-          <w:lang w:val="tr-TR" w:eastAsia="tr-TR"/>
-          <w14:ligatures w14:val="none"/>
-        </w:rPr>
-      </w:pPr>
-      <w:r>
-        <w:rPr>
-          <w:rFonts w:eastAsia="Times New Roman" w:cstheme="minorHAnsi"/>
-          <w:kern w:val="0"/>
-          <w:sz w:val="24"/>
-          <w:szCs w:val="24"/>
-          <w:lang w:val="tr-TR" w:eastAsia="tr-TR"/>
-          <w14:ligatures w14:val="none"/>
-        </w:rPr>
-        <w:t>AI contributes to environmental sustainability by optimizing flight paths, reducing fuel consumption, and lowering emissions. Better maintenance practices ensure aircraft operate efficiently, minimizing their environmental footprint.</w:t>
+          <w:lang w:val="nl-NL" w:eastAsia="nl-NL"/>
+          <w14:ligatures w14:val="none"/>
+        </w:rPr>
+      </w:pPr>
+      <w:r>
+        <w:rPr>
+          <w:rFonts w:eastAsia="Times New Roman" w:cstheme="minorHAnsi"/>
+          <w:kern w:val="0"/>
+          <w:sz w:val="24"/>
+          <w:szCs w:val="24"/>
+          <w:lang w:eastAsia="nl-NL"/>
+          <w14:ligatures w14:val="none"/>
+        </w:rPr>
+        <w:t xml:space="preserve">Case studies demonstrate the practical benefits of AI in aircraft damage detection (ADD). </w:t>
+      </w:r>
+      <w:r>
+        <w:rPr>
+          <w:rFonts w:eastAsia="Times New Roman" w:cstheme="minorHAnsi"/>
+          <w:kern w:val="0"/>
+          <w:sz w:val="24"/>
+          <w:szCs w:val="24"/>
+          <w:lang w:eastAsia="nl-NL"/>
+          <w14:ligatures w14:val="none"/>
+        </w:rPr>
+        <w:br/>
+      </w:r>
+      <w:r>
+        <w:rPr>
+          <w:rFonts w:eastAsia="Times New Roman" w:cstheme="minorHAnsi"/>
+          <w:kern w:val="0"/>
+          <w:sz w:val="24"/>
+          <w:szCs w:val="24"/>
+          <w:lang w:val="nl-NL" w:eastAsia="nl-NL"/>
+          <w14:ligatures w14:val="none"/>
+        </w:rPr>
+        <w:t xml:space="preserve">For </w:t>
+      </w:r>
+      <w:proofErr w:type="spellStart"/>
+      <w:r>
+        <w:rPr>
+          <w:rFonts w:eastAsia="Times New Roman" w:cstheme="minorHAnsi"/>
+          <w:kern w:val="0"/>
+          <w:sz w:val="24"/>
+          <w:szCs w:val="24"/>
+          <w:lang w:val="nl-NL" w:eastAsia="nl-NL"/>
+          <w14:ligatures w14:val="none"/>
+        </w:rPr>
+        <w:t>example</w:t>
+      </w:r>
+      <w:proofErr w:type="spellEnd"/>
+      <w:r>
+        <w:rPr>
+          <w:rFonts w:eastAsia="Times New Roman" w:cstheme="minorHAnsi"/>
+          <w:kern w:val="0"/>
+          <w:sz w:val="24"/>
+          <w:szCs w:val="24"/>
+          <w:lang w:val="nl-NL" w:eastAsia="nl-NL"/>
+          <w14:ligatures w14:val="none"/>
+        </w:rPr>
+        <w:t>:</w:t>
+      </w:r>
+    </w:p>
+    <w:p>
+      <w:pPr>
+        <w:numPr>
+          <w:ilvl w:val="0"/>
+          <w:numId w:val="4"/>
+        </w:numPr>
+        <w:spacing w:before="100" w:beforeAutospacing="1" w:after="100" w:afterAutospacing="1" w:line="240" w:lineRule="auto"/>
+        <w:rPr>
+          <w:rFonts w:eastAsia="Times New Roman" w:cstheme="minorHAnsi"/>
+          <w:kern w:val="0"/>
+          <w:sz w:val="24"/>
+          <w:szCs w:val="24"/>
+          <w:lang w:eastAsia="nl-NL"/>
+          <w14:ligatures w14:val="none"/>
+        </w:rPr>
+      </w:pPr>
+      <w:r>
+        <w:rPr>
+          <w:rFonts w:eastAsia="Times New Roman" w:cstheme="minorHAnsi"/>
+          <w:b/>
+          <w:bCs/>
+          <w:kern w:val="0"/>
+          <w:sz w:val="24"/>
+          <w:szCs w:val="24"/>
+          <w:lang w:eastAsia="nl-NL"/>
+          <w14:ligatures w14:val="none"/>
+        </w:rPr>
+        <w:t>Case Study 1</w:t>
+      </w:r>
+      <w:r>
+        <w:rPr>
+          <w:rFonts w:eastAsia="Times New Roman" w:cstheme="minorHAnsi"/>
+          <w:kern w:val="0"/>
+          <w:sz w:val="24"/>
+          <w:szCs w:val="24"/>
+          <w:lang w:eastAsia="nl-NL"/>
+          <w14:ligatures w14:val="none"/>
+        </w:rPr>
+        <w:t>: An airline used AI-driven inspections to reduce inspection times by 30%, resulting in fewer delays and improved operational efficiency. This was achieved through the implementation of automated damage detection algorithms and machine learning models, which are capable of analyzing vast amounts of data more quickly and accurately than human inspectors</w:t>
+      </w:r>
+      <w:r>
+        <w:rPr>
+          <w:rFonts w:eastAsia="Times New Roman" w:cstheme="minorHAnsi"/>
+          <w:kern w:val="0"/>
+          <w:sz w:val="24"/>
+          <w:szCs w:val="24"/>
+          <w:lang w:eastAsia="nl-NL"/>
+          <w14:ligatures w14:val="none"/>
+        </w:rPr>
+        <w:t>.</w:t>
+      </w:r>
+      <w:r>
+        <w:rPr>
+          <w:rFonts w:eastAsia="Times New Roman" w:cstheme="minorHAnsi"/>
+          <w:kern w:val="0"/>
+          <w:sz w:val="24"/>
+          <w:szCs w:val="24"/>
+          <w:lang w:eastAsia="nl-NL"/>
+          <w14:ligatures w14:val="none"/>
+        </w:rPr>
+        <w:br/>
+      </w:r>
+    </w:p>
+    <w:p>
+      <w:pPr>
+        <w:numPr>
+          <w:ilvl w:val="0"/>
+          <w:numId w:val="4"/>
+        </w:numPr>
+        <w:spacing w:before="100" w:beforeAutospacing="1" w:after="100" w:afterAutospacing="1" w:line="240" w:lineRule="auto"/>
+        <w:rPr>
+          <w:rFonts w:eastAsia="Times New Roman" w:cstheme="minorHAnsi"/>
+          <w:kern w:val="0"/>
+          <w:sz w:val="24"/>
+          <w:szCs w:val="24"/>
+          <w:lang w:eastAsia="nl-NL"/>
+          <w14:ligatures w14:val="none"/>
+        </w:rPr>
+      </w:pPr>
+      <w:r>
+        <w:rPr>
+          <w:rFonts w:eastAsia="Times New Roman" w:cstheme="minorHAnsi"/>
+          <w:b/>
+          <w:bCs/>
+          <w:kern w:val="0"/>
+          <w:sz w:val="24"/>
+          <w:szCs w:val="24"/>
+          <w:lang w:eastAsia="nl-NL"/>
+          <w14:ligatures w14:val="none"/>
+        </w:rPr>
+        <w:t>Case Study 2</w:t>
+      </w:r>
+      <w:r>
+        <w:rPr>
+          <w:rFonts w:eastAsia="Times New Roman" w:cstheme="minorHAnsi"/>
+          <w:kern w:val="0"/>
+          <w:sz w:val="24"/>
+          <w:szCs w:val="24"/>
+          <w:lang w:eastAsia="nl-NL"/>
+          <w14:ligatures w14:val="none"/>
+        </w:rPr>
+        <w:t>: An AI system identified micro-cracks in aircraft components that were missed by traditional inspection methods, preventing potential accidents and improving safety. Advanced image processing techniques, such as deep convolutional neural networks (DCNNs), have shown high accuracy in detecting fine cracks and other defects​</w:t>
+      </w:r>
+      <w:r>
+        <w:rPr>
+          <w:rFonts w:eastAsia="Times New Roman" w:cstheme="minorHAnsi"/>
+          <w:kern w:val="0"/>
+          <w:sz w:val="24"/>
+          <w:szCs w:val="24"/>
+          <w:lang w:eastAsia="nl-NL"/>
+          <w14:ligatures w14:val="none"/>
+        </w:rPr>
+        <w:t>.</w:t>
+      </w:r>
+    </w:p>
+    <w:p>
+      <w:pPr>
+        <w:spacing w:before="100" w:beforeAutospacing="1" w:after="100" w:afterAutospacing="1" w:line="240" w:lineRule="auto"/>
+        <w:rPr>
+          <w:rFonts w:eastAsia="Times New Roman" w:cstheme="minorHAnsi"/>
+          <w:kern w:val="0"/>
+          <w:sz w:val="24"/>
+          <w:szCs w:val="24"/>
+          <w:lang w:eastAsia="nl-NL"/>
+          <w14:ligatures w14:val="none"/>
+        </w:rPr>
+      </w:pPr>
+      <w:r>
+        <w:rPr>
+          <w:rFonts w:eastAsia="Times New Roman" w:cstheme="minorHAnsi"/>
+          <w:kern w:val="0"/>
+          <w:sz w:val="24"/>
+          <w:szCs w:val="24"/>
+          <w:lang w:eastAsia="nl-NL"/>
+          <w14:ligatures w14:val="none"/>
+        </w:rPr>
+        <w:t>The societal benefits of these implementations include increased safety for passengers, cost savings for airlines, and reduced environmental impact due to more efficient maintenance practices.</w:t>
+      </w:r>
+      <w:r>
+        <w:rPr>
+          <w:rFonts w:eastAsia="Times New Roman" w:cstheme="minorHAnsi"/>
+          <w:kern w:val="0"/>
+          <w:sz w:val="24"/>
+          <w:szCs w:val="24"/>
+          <w:lang w:eastAsia="nl-NL"/>
+          <w14:ligatures w14:val="none"/>
+        </w:rPr>
+        <w:br/>
       </w:r>
     </w:p>
     <w:p>
@@ -255,10 +1974,11 @@
           <w:kern w:val="0"/>
           <w:sz w:val="27"/>
           <w:szCs w:val="27"/>
-          <w:lang w:val="tr-TR" w:eastAsia="tr-TR"/>
-          <w14:ligatures w14:val="none"/>
-        </w:rPr>
-      </w:pPr>
+          <w:lang w:eastAsia="nl-NL"/>
+          <w14:ligatures w14:val="none"/>
+        </w:rPr>
+      </w:pPr>
+      <w:bookmarkStart w:id="10" w:name="_Toc170338438"/>
       <w:r>
         <w:rPr>
           <w:rFonts w:eastAsia="Times New Roman" w:cstheme="minorHAnsi"/>
@@ -267,11 +1987,12 @@
           <w:kern w:val="0"/>
           <w:sz w:val="27"/>
           <w:szCs w:val="27"/>
-          <w:lang w:val="tr-TR" w:eastAsia="tr-TR"/>
-          <w14:ligatures w14:val="none"/>
-        </w:rPr>
-        <w:t>4. Economic Benefits</w:t>
-      </w:r>
+          <w:lang w:eastAsia="nl-NL"/>
+          <w14:ligatures w14:val="none"/>
+        </w:rPr>
+        <w:t>Explore Ethical Challenges and Considerations in the Technologies</w:t>
+      </w:r>
+      <w:bookmarkEnd w:id="10"/>
     </w:p>
     <w:p>
       <w:pPr>
@@ -281,20 +2002,211 @@
           <w:kern w:val="0"/>
           <w:sz w:val="24"/>
           <w:szCs w:val="24"/>
-          <w:lang w:val="tr-TR" w:eastAsia="tr-TR"/>
-          <w14:ligatures w14:val="none"/>
-        </w:rPr>
-      </w:pPr>
-      <w:r>
-        <w:rPr>
-          <w:rFonts w:eastAsia="Times New Roman" w:cstheme="minorHAnsi"/>
-          <w:kern w:val="0"/>
-          <w:sz w:val="24"/>
-          <w:szCs w:val="24"/>
-          <w:lang w:val="tr-TR" w:eastAsia="tr-TR"/>
-          <w14:ligatures w14:val="none"/>
-        </w:rPr>
-        <w:t>AI in aircraft maintenance brings significant economic benefits. Airlines save money by reducing unscheduled maintenance and minimizing aircraft downtime. Efficient operations lead to cost savings, potentially lowering ticket prices for consumers.</w:t>
+          <w:lang w:eastAsia="nl-NL"/>
+          <w14:ligatures w14:val="none"/>
+        </w:rPr>
+      </w:pPr>
+      <w:r>
+        <w:rPr>
+          <w:rFonts w:eastAsia="Times New Roman" w:cstheme="minorHAnsi"/>
+          <w:kern w:val="0"/>
+          <w:sz w:val="24"/>
+          <w:szCs w:val="24"/>
+          <w:lang w:eastAsia="nl-NL"/>
+          <w14:ligatures w14:val="none"/>
+        </w:rPr>
+        <w:t>While AI offers numerous benefits, it also poses ethical challenges, such as:</w:t>
+      </w:r>
+    </w:p>
+    <w:p>
+      <w:pPr>
+        <w:numPr>
+          <w:ilvl w:val="0"/>
+          <w:numId w:val="5"/>
+        </w:numPr>
+        <w:spacing w:before="100" w:beforeAutospacing="1" w:after="100" w:afterAutospacing="1" w:line="240" w:lineRule="auto"/>
+        <w:rPr>
+          <w:rFonts w:eastAsia="Times New Roman" w:cstheme="minorHAnsi"/>
+          <w:kern w:val="0"/>
+          <w:sz w:val="24"/>
+          <w:szCs w:val="24"/>
+          <w:lang w:eastAsia="nl-NL"/>
+          <w14:ligatures w14:val="none"/>
+        </w:rPr>
+      </w:pPr>
+      <w:r>
+        <w:rPr>
+          <w:rFonts w:eastAsia="Times New Roman" w:cstheme="minorHAnsi"/>
+          <w:b/>
+          <w:bCs/>
+          <w:kern w:val="0"/>
+          <w:sz w:val="24"/>
+          <w:szCs w:val="24"/>
+          <w:lang w:eastAsia="nl-NL"/>
+          <w14:ligatures w14:val="none"/>
+        </w:rPr>
+        <w:t>Data Privacy</w:t>
+      </w:r>
+      <w:r>
+        <w:rPr>
+          <w:rFonts w:eastAsia="Times New Roman" w:cstheme="minorHAnsi"/>
+          <w:kern w:val="0"/>
+          <w:sz w:val="24"/>
+          <w:szCs w:val="24"/>
+          <w:lang w:eastAsia="nl-NL"/>
+          <w14:ligatures w14:val="none"/>
+        </w:rPr>
+        <w:t>: Ensuring the secure handling of sensitive data collected from aircraft.</w:t>
+      </w:r>
+    </w:p>
+    <w:p>
+      <w:pPr>
+        <w:numPr>
+          <w:ilvl w:val="0"/>
+          <w:numId w:val="5"/>
+        </w:numPr>
+        <w:spacing w:before="100" w:beforeAutospacing="1" w:after="100" w:afterAutospacing="1" w:line="240" w:lineRule="auto"/>
+        <w:rPr>
+          <w:rFonts w:eastAsia="Times New Roman" w:cstheme="minorHAnsi"/>
+          <w:kern w:val="0"/>
+          <w:sz w:val="24"/>
+          <w:szCs w:val="24"/>
+          <w:lang w:eastAsia="nl-NL"/>
+          <w14:ligatures w14:val="none"/>
+        </w:rPr>
+      </w:pPr>
+      <w:r>
+        <w:rPr>
+          <w:rFonts w:eastAsia="Times New Roman" w:cstheme="minorHAnsi"/>
+          <w:b/>
+          <w:bCs/>
+          <w:kern w:val="0"/>
+          <w:sz w:val="24"/>
+          <w:szCs w:val="24"/>
+          <w:lang w:eastAsia="nl-NL"/>
+          <w14:ligatures w14:val="none"/>
+        </w:rPr>
+        <w:t>Job Displacement</w:t>
+      </w:r>
+      <w:r>
+        <w:rPr>
+          <w:rFonts w:eastAsia="Times New Roman" w:cstheme="minorHAnsi"/>
+          <w:kern w:val="0"/>
+          <w:sz w:val="24"/>
+          <w:szCs w:val="24"/>
+          <w:lang w:eastAsia="nl-NL"/>
+          <w14:ligatures w14:val="none"/>
+        </w:rPr>
+        <w:t>: Addressing concerns about potential job losses due to automation.</w:t>
+      </w:r>
+    </w:p>
+    <w:p>
+      <w:pPr>
+        <w:numPr>
+          <w:ilvl w:val="0"/>
+          <w:numId w:val="5"/>
+        </w:numPr>
+        <w:spacing w:before="100" w:beforeAutospacing="1" w:after="100" w:afterAutospacing="1" w:line="240" w:lineRule="auto"/>
+        <w:rPr>
+          <w:rFonts w:eastAsia="Times New Roman" w:cstheme="minorHAnsi"/>
+          <w:kern w:val="0"/>
+          <w:sz w:val="24"/>
+          <w:szCs w:val="24"/>
+          <w:lang w:eastAsia="nl-NL"/>
+          <w14:ligatures w14:val="none"/>
+        </w:rPr>
+      </w:pPr>
+      <w:r>
+        <w:rPr>
+          <w:rFonts w:eastAsia="Times New Roman" w:cstheme="minorHAnsi"/>
+          <w:b/>
+          <w:bCs/>
+          <w:kern w:val="0"/>
+          <w:sz w:val="24"/>
+          <w:szCs w:val="24"/>
+          <w:lang w:eastAsia="nl-NL"/>
+          <w14:ligatures w14:val="none"/>
+        </w:rPr>
+        <w:t>Bias and Accuracy</w:t>
+      </w:r>
+      <w:r>
+        <w:rPr>
+          <w:rFonts w:eastAsia="Times New Roman" w:cstheme="minorHAnsi"/>
+          <w:kern w:val="0"/>
+          <w:sz w:val="24"/>
+          <w:szCs w:val="24"/>
+          <w:lang w:eastAsia="nl-NL"/>
+          <w14:ligatures w14:val="none"/>
+        </w:rPr>
+        <w:t>: Ensuring AI systems are free from biases and maintain high accuracy in damage detection to prevent false positives or negatives.</w:t>
+      </w:r>
+    </w:p>
+    <w:p>
+      <w:pPr>
+        <w:numPr>
+          <w:ilvl w:val="0"/>
+          <w:numId w:val="5"/>
+        </w:numPr>
+        <w:spacing w:before="100" w:beforeAutospacing="1" w:after="100" w:afterAutospacing="1" w:line="240" w:lineRule="auto"/>
+        <w:rPr>
+          <w:rFonts w:eastAsia="Times New Roman" w:cstheme="minorHAnsi"/>
+          <w:kern w:val="0"/>
+          <w:sz w:val="24"/>
+          <w:szCs w:val="24"/>
+          <w:lang w:eastAsia="nl-NL"/>
+          <w14:ligatures w14:val="none"/>
+        </w:rPr>
+      </w:pPr>
+      <w:r>
+        <w:rPr>
+          <w:rFonts w:eastAsia="Times New Roman" w:cstheme="minorHAnsi"/>
+          <w:b/>
+          <w:bCs/>
+          <w:kern w:val="0"/>
+          <w:sz w:val="24"/>
+          <w:szCs w:val="24"/>
+          <w:lang w:eastAsia="nl-NL"/>
+          <w14:ligatures w14:val="none"/>
+        </w:rPr>
+        <w:t>Transparency</w:t>
+      </w:r>
+      <w:r>
+        <w:rPr>
+          <w:rFonts w:eastAsia="Times New Roman" w:cstheme="minorHAnsi"/>
+          <w:kern w:val="0"/>
+          <w:sz w:val="24"/>
+          <w:szCs w:val="24"/>
+          <w:lang w:eastAsia="nl-NL"/>
+          <w14:ligatures w14:val="none"/>
+        </w:rPr>
+        <w:t>: Making AI decision-making processes transparent to ensure accountability.</w:t>
+      </w:r>
+    </w:p>
+    <w:p>
+      <w:pPr>
+        <w:rPr>
+          <w:rFonts w:eastAsia="Times New Roman" w:cstheme="minorHAnsi"/>
+          <w:b/>
+          <w:bCs/>
+          <w:kern w:val="0"/>
+          <w:sz w:val="27"/>
+          <w:szCs w:val="27"/>
+          <w:lang w:eastAsia="nl-NL"/>
+          <w14:ligatures w14:val="none"/>
+        </w:rPr>
+      </w:pPr>
+      <w:r>
+        <w:rPr>
+          <w:rFonts w:eastAsia="Times New Roman" w:cstheme="minorHAnsi"/>
+          <w:b/>
+          <w:bCs/>
+          <w:kern w:val="0"/>
+          <w:sz w:val="27"/>
+          <w:szCs w:val="27"/>
+          <w:lang w:eastAsia="nl-NL"/>
+          <w14:ligatures w14:val="none"/>
+        </w:rPr>
+        <w:br w:type="page"/>
       </w:r>
     </w:p>
     <w:p>
@@ -308,10 +2220,11 @@
           <w:kern w:val="0"/>
           <w:sz w:val="27"/>
           <w:szCs w:val="27"/>
-          <w:lang w:val="tr-TR" w:eastAsia="tr-TR"/>
-          <w14:ligatures w14:val="none"/>
-        </w:rPr>
-      </w:pPr>
+          <w:lang w:eastAsia="nl-NL"/>
+          <w14:ligatures w14:val="none"/>
+        </w:rPr>
+      </w:pPr>
+      <w:bookmarkStart w:id="11" w:name="_Toc170338439"/>
       <w:r>
         <w:rPr>
           <w:rFonts w:eastAsia="Times New Roman" w:cstheme="minorHAnsi"/>
@@ -320,11 +2233,13 @@
           <w:kern w:val="0"/>
           <w:sz w:val="27"/>
           <w:szCs w:val="27"/>
-          <w:lang w:val="tr-TR" w:eastAsia="tr-TR"/>
-          <w14:ligatures w14:val="none"/>
-        </w:rPr>
-        <w:t>5. Improving Workforce Efficiency</w:t>
-      </w:r>
+          <w:lang w:eastAsia="nl-NL"/>
+          <w14:ligatures w14:val="none"/>
+        </w:rPr>
+        <w:lastRenderedPageBreak/>
+        <w:t>Conclusion</w:t>
+      </w:r>
+      <w:bookmarkEnd w:id="11"/>
     </w:p>
     <w:p>
       <w:pPr>
@@ -334,32 +2249,34 @@
           <w:kern w:val="0"/>
           <w:sz w:val="24"/>
           <w:szCs w:val="24"/>
-          <w:lang w:val="tr-TR" w:eastAsia="tr-TR"/>
-          <w14:ligatures w14:val="none"/>
-        </w:rPr>
-      </w:pPr>
-      <w:r>
-        <w:rPr>
-          <w:rFonts w:eastAsia="Times New Roman" w:cstheme="minorHAnsi"/>
-          <w:kern w:val="0"/>
-          <w:sz w:val="24"/>
-          <w:szCs w:val="24"/>
-          <w:lang w:val="tr-TR" w:eastAsia="tr-TR"/>
-          <w14:ligatures w14:val="none"/>
-        </w:rPr>
-        <w:t>AI enhances the capabilities of maintenance crews by handling routine monitoring and analysis. This allows workers to focus on complex tasks requiring human judgment and expertise, leading to increased productivity and job satisfaction.</w:t>
-      </w:r>
-      <w:r>
-        <w:rPr>
-          <w:rFonts w:eastAsia="Times New Roman" w:cstheme="minorHAnsi"/>
-          <w:kern w:val="0"/>
-          <w:sz w:val="24"/>
-          <w:szCs w:val="24"/>
-          <w:lang w:val="tr-TR" w:eastAsia="tr-TR"/>
-          <w14:ligatures w14:val="none"/>
-        </w:rPr>
-        <w:t xml:space="preserve"> (this is also where my damage detection project is focussed on)</w:t>
-      </w:r>
+          <w:lang w:eastAsia="nl-NL"/>
+          <w14:ligatures w14:val="none"/>
+        </w:rPr>
+      </w:pPr>
+      <w:r>
+        <w:rPr>
+          <w:rFonts w:eastAsia="Times New Roman" w:cstheme="minorHAnsi"/>
+          <w:kern w:val="0"/>
+          <w:sz w:val="24"/>
+          <w:szCs w:val="24"/>
+          <w:lang w:eastAsia="nl-NL"/>
+          <w14:ligatures w14:val="none"/>
+        </w:rPr>
+        <w:t>The societal impact of AI in aircraft maintenance is significant. AI helps with safety, reduces environmental impact, provides economic benefits, improves workforce efficiency, increases reliability and customer trust, enhances training, and streamlines regulatory compliance. As the aviation industry continues to evolve, AI will play a crucial role in shaping a safer, more efficient, and sustainable future.</w:t>
+      </w:r>
+    </w:p>
+    <w:p>
+      <w:pPr>
+        <w:spacing w:before="100" w:beforeAutospacing="1" w:after="100" w:afterAutospacing="1" w:line="240" w:lineRule="auto"/>
+        <w:rPr>
+          <w:rFonts w:eastAsia="Times New Roman" w:cstheme="minorHAnsi"/>
+          <w:kern w:val="0"/>
+          <w:sz w:val="24"/>
+          <w:szCs w:val="24"/>
+          <w:lang w:eastAsia="nl-NL"/>
+          <w14:ligatures w14:val="none"/>
+        </w:rPr>
+      </w:pPr>
     </w:p>
     <w:p>
       <w:pPr>
@@ -372,10 +2289,11 @@
           <w:kern w:val="0"/>
           <w:sz w:val="27"/>
           <w:szCs w:val="27"/>
-          <w:lang w:val="tr-TR" w:eastAsia="tr-TR"/>
-          <w14:ligatures w14:val="none"/>
-        </w:rPr>
-      </w:pPr>
+          <w:lang w:eastAsia="nl-NL"/>
+          <w14:ligatures w14:val="none"/>
+        </w:rPr>
+      </w:pPr>
+      <w:bookmarkStart w:id="12" w:name="_Toc170338440"/>
       <w:r>
         <w:rPr>
           <w:rFonts w:eastAsia="Times New Roman" w:cstheme="minorHAnsi"/>
@@ -384,11 +2302,12 @@
           <w:kern w:val="0"/>
           <w:sz w:val="27"/>
           <w:szCs w:val="27"/>
-          <w:lang w:val="tr-TR" w:eastAsia="tr-TR"/>
-          <w14:ligatures w14:val="none"/>
-        </w:rPr>
-        <w:t>6. Increasing Reliability and Customer Trust</w:t>
-      </w:r>
+          <w:lang w:eastAsia="nl-NL"/>
+          <w14:ligatures w14:val="none"/>
+        </w:rPr>
+        <w:t>References</w:t>
+      </w:r>
+      <w:bookmarkEnd w:id="12"/>
     </w:p>
     <w:p>
       <w:pPr>
@@ -398,234 +2317,40 @@
           <w:kern w:val="0"/>
           <w:sz w:val="24"/>
           <w:szCs w:val="24"/>
-          <w:lang w:val="tr-TR" w:eastAsia="tr-TR"/>
-          <w14:ligatures w14:val="none"/>
-        </w:rPr>
-      </w:pPr>
-      <w:r>
-        <w:rPr>
-          <w:rFonts w:eastAsia="Times New Roman" w:cstheme="minorHAnsi"/>
-          <w:kern w:val="0"/>
-          <w:sz w:val="24"/>
-          <w:szCs w:val="24"/>
-          <w:lang w:val="tr-TR" w:eastAsia="tr-TR"/>
-          <w14:ligatures w14:val="none"/>
-        </w:rPr>
-        <w:t>AI-powered maintenance increases aircraft reliability, leading to fewer delays and cancellations. Passengers trust that the aircraft are well-maintained and safe, building customer loyalty and enhancing the airline's reputation.</w:t>
-      </w:r>
-      <w:r>
-        <w:rPr>
-          <w:rFonts w:eastAsia="Times New Roman" w:cstheme="minorHAnsi"/>
-          <w:kern w:val="0"/>
-          <w:sz w:val="24"/>
-          <w:szCs w:val="24"/>
-          <w:lang w:val="tr-TR" w:eastAsia="tr-TR"/>
-          <w14:ligatures w14:val="none"/>
-        </w:rPr>
-        <w:br/>
-      </w:r>
-      <w:r>
-        <w:rPr>
-          <w:rFonts w:eastAsia="Times New Roman" w:cstheme="minorHAnsi"/>
-          <w:kern w:val="0"/>
-          <w:sz w:val="24"/>
-          <w:szCs w:val="24"/>
-          <w:lang w:val="tr-TR" w:eastAsia="tr-TR"/>
-          <w14:ligatures w14:val="none"/>
-        </w:rPr>
-        <w:lastRenderedPageBreak/>
-        <w:br/>
-      </w:r>
+          <w:lang w:eastAsia="nl-NL"/>
+          <w14:ligatures w14:val="none"/>
+        </w:rPr>
+      </w:pPr>
+      <w:r>
+        <w:rPr>
+          <w:rFonts w:eastAsia="Times New Roman" w:cstheme="minorHAnsi"/>
+          <w:kern w:val="0"/>
+          <w:sz w:val="24"/>
+          <w:szCs w:val="24"/>
+          <w:lang w:eastAsia="nl-NL"/>
+          <w14:ligatures w14:val="none"/>
+        </w:rPr>
+        <w:t xml:space="preserve">Reference of both case studies: </w:t>
+      </w:r>
+      <w:hyperlink r:id="rId7" w:history="1">
+        <w:r>
+          <w:rPr>
+            <w:rStyle w:val="Hyperlink"/>
+          </w:rPr>
+          <w:t>Remote Sensing | Unmanned Aircraft System Applications in Damage Detection and Service Life Prediction for Bridges: A Review (mdpi.com)</w:t>
+        </w:r>
+      </w:hyperlink>
     </w:p>
     <w:p>
       <w:pPr>
         <w:spacing w:before="100" w:beforeAutospacing="1" w:after="100" w:afterAutospacing="1" w:line="240" w:lineRule="auto"/>
-        <w:outlineLvl w:val="2"/>
-        <w:rPr>
-          <w:rFonts w:eastAsia="Times New Roman" w:cstheme="minorHAnsi"/>
-          <w:b/>
-          <w:bCs/>
-          <w:kern w:val="0"/>
-          <w:sz w:val="27"/>
-          <w:szCs w:val="27"/>
-          <w:lang w:val="tr-TR" w:eastAsia="tr-TR"/>
-          <w14:ligatures w14:val="none"/>
-        </w:rPr>
-      </w:pPr>
-      <w:r>
-        <w:rPr>
-          <w:rFonts w:eastAsia="Times New Roman" w:cstheme="minorHAnsi"/>
-          <w:b/>
-          <w:bCs/>
-          <w:kern w:val="0"/>
-          <w:sz w:val="27"/>
-          <w:szCs w:val="27"/>
-          <w:lang w:val="tr-TR" w:eastAsia="tr-TR"/>
-          <w14:ligatures w14:val="none"/>
-        </w:rPr>
-        <w:t>7. Enhancing Training and Education</w:t>
-      </w:r>
-    </w:p>
-    <w:p>
-      <w:pPr>
-        <w:spacing w:before="100" w:beforeAutospacing="1" w:after="100" w:afterAutospacing="1" w:line="240" w:lineRule="auto"/>
-        <w:rPr>
-          <w:rFonts w:eastAsia="Times New Roman" w:cstheme="minorHAnsi"/>
-          <w:kern w:val="0"/>
-          <w:sz w:val="24"/>
-          <w:szCs w:val="24"/>
-          <w:lang w:val="tr-TR" w:eastAsia="tr-TR"/>
-          <w14:ligatures w14:val="none"/>
-        </w:rPr>
-      </w:pPr>
-      <w:r>
-        <w:rPr>
-          <w:rFonts w:eastAsia="Times New Roman" w:cstheme="minorHAnsi"/>
-          <w:kern w:val="0"/>
-          <w:sz w:val="24"/>
-          <w:szCs w:val="24"/>
-          <w:lang w:val="tr-TR" w:eastAsia="tr-TR"/>
-          <w14:ligatures w14:val="none"/>
-        </w:rPr>
-        <w:t>AI and virtual reality (VR) technologies provide advanced training tools for maintenance crews. These technologies simulate real-world scenarios, improving the skills and knowledge of workers, leading to better maintenance practices.</w:t>
-      </w:r>
-    </w:p>
-    <w:p>
-      <w:pPr>
-        <w:spacing w:before="100" w:beforeAutospacing="1" w:after="100" w:afterAutospacing="1" w:line="240" w:lineRule="auto"/>
-        <w:outlineLvl w:val="2"/>
-        <w:rPr>
-          <w:rFonts w:eastAsia="Times New Roman" w:cstheme="minorHAnsi"/>
-          <w:b/>
-          <w:bCs/>
-          <w:kern w:val="0"/>
-          <w:sz w:val="27"/>
-          <w:szCs w:val="27"/>
-          <w:lang w:val="tr-TR" w:eastAsia="tr-TR"/>
-          <w14:ligatures w14:val="none"/>
-        </w:rPr>
-      </w:pPr>
-      <w:r>
-        <w:rPr>
-          <w:rFonts w:eastAsia="Times New Roman" w:cstheme="minorHAnsi"/>
-          <w:b/>
-          <w:bCs/>
-          <w:kern w:val="0"/>
-          <w:sz w:val="27"/>
-          <w:szCs w:val="27"/>
-          <w:lang w:val="tr-TR" w:eastAsia="tr-TR"/>
-          <w14:ligatures w14:val="none"/>
-        </w:rPr>
-        <w:t>8. Streamlining Regulatory Compliance</w:t>
-      </w:r>
-    </w:p>
-    <w:p>
-      <w:pPr>
-        <w:spacing w:before="100" w:beforeAutospacing="1" w:after="100" w:afterAutospacing="1" w:line="240" w:lineRule="auto"/>
-        <w:rPr>
-          <w:rFonts w:eastAsia="Times New Roman" w:cstheme="minorHAnsi"/>
-          <w:kern w:val="0"/>
-          <w:sz w:val="24"/>
-          <w:szCs w:val="24"/>
-          <w:lang w:val="tr-TR" w:eastAsia="tr-TR"/>
-          <w14:ligatures w14:val="none"/>
-        </w:rPr>
-      </w:pPr>
-      <w:r>
-        <w:rPr>
-          <w:rFonts w:eastAsia="Times New Roman" w:cstheme="minorHAnsi"/>
-          <w:kern w:val="0"/>
-          <w:sz w:val="24"/>
-          <w:szCs w:val="24"/>
-          <w:lang w:val="tr-TR" w:eastAsia="tr-TR"/>
-          <w14:ligatures w14:val="none"/>
-        </w:rPr>
-        <w:t>AI helps ensure compliance with stringent aviation safety regulations by standardizing inspection processes and providing detailed documentation. This makes it easier to meet international safety standards and enhances overall regulatory compliance.</w:t>
-      </w:r>
-    </w:p>
-    <w:p>
-      <w:pPr>
-        <w:spacing w:before="100" w:beforeAutospacing="1" w:after="100" w:afterAutospacing="1" w:line="240" w:lineRule="auto"/>
-        <w:outlineLvl w:val="2"/>
-        <w:rPr>
-          <w:rFonts w:eastAsia="Times New Roman" w:cstheme="minorHAnsi"/>
-          <w:b/>
-          <w:bCs/>
-          <w:kern w:val="0"/>
-          <w:sz w:val="27"/>
-          <w:szCs w:val="27"/>
-          <w:lang w:val="tr-TR" w:eastAsia="tr-TR"/>
-          <w14:ligatures w14:val="none"/>
-        </w:rPr>
-      </w:pPr>
-      <w:r>
-        <w:rPr>
-          <w:rFonts w:eastAsia="Times New Roman" w:cstheme="minorHAnsi"/>
-          <w:b/>
-          <w:bCs/>
-          <w:kern w:val="0"/>
-          <w:sz w:val="27"/>
-          <w:szCs w:val="27"/>
-          <w:lang w:val="tr-TR" w:eastAsia="tr-TR"/>
-          <w14:ligatures w14:val="none"/>
-        </w:rPr>
-        <w:t>Conclusion</w:t>
-      </w:r>
-    </w:p>
-    <w:p>
-      <w:pPr>
-        <w:spacing w:before="100" w:beforeAutospacing="1" w:after="100" w:afterAutospacing="1" w:line="240" w:lineRule="auto"/>
-        <w:rPr>
-          <w:rFonts w:eastAsia="Times New Roman" w:cstheme="minorHAnsi"/>
-          <w:kern w:val="0"/>
-          <w:sz w:val="24"/>
-          <w:szCs w:val="24"/>
-          <w:lang w:val="tr-TR" w:eastAsia="tr-TR"/>
-          <w14:ligatures w14:val="none"/>
-        </w:rPr>
-      </w:pPr>
-      <w:r>
-        <w:rPr>
-          <w:rFonts w:eastAsia="Times New Roman" w:cstheme="minorHAnsi"/>
-          <w:kern w:val="0"/>
-          <w:sz w:val="24"/>
-          <w:szCs w:val="24"/>
-          <w:lang w:val="tr-TR" w:eastAsia="tr-TR"/>
-          <w14:ligatures w14:val="none"/>
-        </w:rPr>
-        <w:t xml:space="preserve">The societal impact of AI in aircraft maintenance is significant. AI </w:t>
-      </w:r>
-      <w:r>
-        <w:rPr>
-          <w:rFonts w:eastAsia="Times New Roman" w:cstheme="minorHAnsi"/>
-          <w:kern w:val="0"/>
-          <w:sz w:val="24"/>
-          <w:szCs w:val="24"/>
-          <w:lang w:val="tr-TR" w:eastAsia="tr-TR"/>
-          <w14:ligatures w14:val="none"/>
-        </w:rPr>
-        <w:t>helps with</w:t>
-      </w:r>
-      <w:r>
-        <w:rPr>
-          <w:rFonts w:eastAsia="Times New Roman" w:cstheme="minorHAnsi"/>
-          <w:kern w:val="0"/>
-          <w:sz w:val="24"/>
-          <w:szCs w:val="24"/>
-          <w:lang w:val="tr-TR" w:eastAsia="tr-TR"/>
-          <w14:ligatures w14:val="none"/>
-        </w:rPr>
-        <w:t xml:space="preserve"> safety, reduces environmental impact, provides economic benefits, improves workforce efficiency, increases reliability and customer trust, enhances training, and streamlines regulatory compliance. As the aviation industry continues to evolve, AI will play a crucial role in shaping a safer, more efficient, and sustainable future.</w:t>
-      </w:r>
-    </w:p>
-    <w:p>
-      <w:pPr>
         <w:rPr>
           <w:rFonts w:cstheme="minorHAnsi"/>
         </w:rPr>
       </w:pPr>
     </w:p>
     <w:sectPr>
+      <w:footerReference w:type="default" r:id="rId8"/>
       <w:pgSz w:w="11906" w:h="16838"/>
       <w:pgMar w:top="1417" w:right="1417" w:bottom="1417" w:left="1417" w:header="708" w:footer="708" w:gutter="0"/>
       <w:cols w:space="708"/>
@@ -633,6 +2358,833 @@
     </w:sectPr>
   </w:body>
 </w:document>
+</file>
+
+<file path=word/endnotes.xml><?xml version="1.0" encoding="utf-8"?>
+<w:endnotes xmlns:wpc="http://schemas.microsoft.com/office/word/2010/wordprocessingCanvas" xmlns:cx="http://schemas.microsoft.com/office/drawing/2014/chartex" xmlns:cx1="http://schemas.microsoft.com/office/drawing/2015/9/8/chartex" xmlns:cx2="http://schemas.microsoft.com/office/drawing/2015/10/21/chartex" xmlns:cx3="http://schemas.microsoft.com/office/drawing/2016/5/9/chartex" xmlns:cx4="http://schemas.microsoft.com/office/drawing/2016/5/10/chartex" xmlns:cx5="http://schemas.microsoft.com/office/drawing/2016/5/11/chartex" xmlns:cx6="http://schemas.microsoft.com/office/drawing/2016/5/12/chartex" xmlns:cx7="http://schemas.microsoft.com/office/drawing/2016/5/13/chartex" xmlns:cx8="http://schemas.microsoft.com/office/drawing/2016/5/14/chartex" xmlns:mc="http://schemas.openxmlformats.org/markup-compatibility/2006" xmlns:aink="http://schemas.microsoft.com/office/drawing/2016/ink" xmlns:am3d="http://schemas.microsoft.com/office/drawing/2017/model3d" xmlns:o="urn:schemas-microsoft-com:office:office" xmlns:oel="http://schemas.microsoft.com/office/2019/extlst" xmlns:r="http://schemas.openxmlformats.org/officeDocument/2006/relationships" xmlns:m="http://schemas.openxmlformats.org/officeDocument/2006/math" xmlns:v="urn:schemas-microsoft-com:vml" xmlns:wp14="http://schemas.microsoft.com/office/word/2010/wordprocessingDrawing" xmlns:wp="http://schemas.openxmlformats.org/drawingml/2006/wordprocessingDrawing" xmlns:w10="urn:schemas-microsoft-com:office:word" xmlns:w="http://schemas.openxmlformats.org/wordprocessingml/2006/main" xmlns:w14="http://schemas.microsoft.com/office/word/2010/wordml" xmlns:w15="http://schemas.microsoft.com/office/word/2012/wordml" xmlns:w16cex="http://schemas.microsoft.com/office/word/2018/wordml/cex" xmlns:w16cid="http://schemas.microsoft.com/office/word/2016/wordml/cid" xmlns:w16="http://schemas.microsoft.com/office/word/2018/wordml" xmlns:w16du="http://schemas.microsoft.com/office/word/2023/wordml/word16du" xmlns:w16sdtdh="http://schemas.microsoft.com/office/word/2020/wordml/sdtdatahash" xmlns:w16se="http://schemas.microsoft.com/office/word/2015/wordml/symex" xmlns:wpg="http://schemas.microsoft.com/office/word/2010/wordprocessingGroup" xmlns:wpi="http://schemas.microsoft.com/office/word/2010/wordprocessingInk" xmlns:wne="http://schemas.microsoft.com/office/word/2006/wordml" xmlns:wps="http://schemas.microsoft.com/office/word/2010/wordprocessingShape" mc:Ignorable="w14 w15 w16se w16cid w16 w16cex w16sdtdh w16du wp14">
+  <w:endnote w:type="separator" w:id="-1">
+    <w:p>
+      <w:pPr>
+        <w:spacing w:after="0" w:line="240" w:lineRule="auto"/>
+      </w:pPr>
+      <w:r>
+        <w:separator/>
+      </w:r>
+    </w:p>
+  </w:endnote>
+  <w:endnote w:type="continuationSeparator" w:id="0">
+    <w:p>
+      <w:pPr>
+        <w:spacing w:after="0" w:line="240" w:lineRule="auto"/>
+      </w:pPr>
+      <w:r>
+        <w:continuationSeparator/>
+      </w:r>
+    </w:p>
+  </w:endnote>
+</w:endnotes>
+</file>
+
+<file path=word/footer1.xml><?xml version="1.0" encoding="utf-8"?>
+<w:ftr xmlns:wpc="http://schemas.microsoft.com/office/word/2010/wordprocessingCanvas" xmlns:cx="http://schemas.microsoft.com/office/drawing/2014/chartex" xmlns:cx1="http://schemas.microsoft.com/office/drawing/2015/9/8/chartex" xmlns:cx2="http://schemas.microsoft.com/office/drawing/2015/10/21/chartex" xmlns:cx3="http://schemas.microsoft.com/office/drawing/2016/5/9/chartex" xmlns:cx4="http://schemas.microsoft.com/office/drawing/2016/5/10/chartex" xmlns:cx5="http://schemas.microsoft.com/office/drawing/2016/5/11/chartex" xmlns:cx6="http://schemas.microsoft.com/office/drawing/2016/5/12/chartex" xmlns:cx7="http://schemas.microsoft.com/office/drawing/2016/5/13/chartex" xmlns:cx8="http://schemas.microsoft.com/office/drawing/2016/5/14/chartex" xmlns:mc="http://schemas.openxmlformats.org/markup-compatibility/2006" xmlns:aink="http://schemas.microsoft.com/office/drawing/2016/ink" xmlns:am3d="http://schemas.microsoft.com/office/drawing/2017/model3d" xmlns:o="urn:schemas-microsoft-com:office:office" xmlns:oel="http://schemas.microsoft.com/office/2019/extlst" xmlns:r="http://schemas.openxmlformats.org/officeDocument/2006/relationships" xmlns:m="http://schemas.openxmlformats.org/officeDocument/2006/math" xmlns:v="urn:schemas-microsoft-com:vml" xmlns:wp14="http://schemas.microsoft.com/office/word/2010/wordprocessingDrawing" xmlns:wp="http://schemas.openxmlformats.org/drawingml/2006/wordprocessingDrawing" xmlns:w10="urn:schemas-microsoft-com:office:word" xmlns:w="http://schemas.openxmlformats.org/wordprocessingml/2006/main" xmlns:w14="http://schemas.microsoft.com/office/word/2010/wordml" xmlns:w15="http://schemas.microsoft.com/office/word/2012/wordml" xmlns:w16cex="http://schemas.microsoft.com/office/word/2018/wordml/cex" xmlns:w16cid="http://schemas.microsoft.com/office/word/2016/wordml/cid" xmlns:w16="http://schemas.microsoft.com/office/word/2018/wordml" xmlns:w16du="http://schemas.microsoft.com/office/word/2023/wordml/word16du" xmlns:w16sdtdh="http://schemas.microsoft.com/office/word/2020/wordml/sdtdatahash" xmlns:w16se="http://schemas.microsoft.com/office/word/2015/wordml/symex" xmlns:wpg="http://schemas.microsoft.com/office/word/2010/wordprocessingGroup" xmlns:wpi="http://schemas.microsoft.com/office/word/2010/wordprocessingInk" xmlns:wne="http://schemas.microsoft.com/office/word/2006/wordml" xmlns:wps="http://schemas.microsoft.com/office/word/2010/wordprocessingShape" mc:Ignorable="w14 w15 w16se w16cid w16 w16cex w16sdtdh w16du wp14">
+  <w:sdt>
+    <w:sdtPr>
+      <w:id w:val="-915246889"/>
+      <w:docPartObj>
+        <w:docPartGallery w:val="Page Numbers (Bottom of Page)"/>
+        <w:docPartUnique/>
+      </w:docPartObj>
+    </w:sdtPr>
+    <w:sdtContent>
+      <w:p>
+        <w:pPr>
+          <w:pStyle w:val="Voettekst"/>
+          <w:jc w:val="right"/>
+        </w:pPr>
+        <w:r>
+          <w:fldChar w:fldCharType="begin"/>
+        </w:r>
+        <w:r>
+          <w:instrText>PAGE   \* MERGEFORMAT</w:instrText>
+        </w:r>
+        <w:r>
+          <w:fldChar w:fldCharType="separate"/>
+        </w:r>
+        <w:r>
+          <w:rPr>
+            <w:lang w:val="nl-NL"/>
+          </w:rPr>
+          <w:t>2</w:t>
+        </w:r>
+        <w:r>
+          <w:fldChar w:fldCharType="end"/>
+        </w:r>
+      </w:p>
+    </w:sdtContent>
+  </w:sdt>
+  <w:p>
+    <w:pPr>
+      <w:pStyle w:val="Voettekst"/>
+    </w:pPr>
+    <w:r>
+      <w:t>6/26/2024</w:t>
+    </w:r>
+  </w:p>
+</w:ftr>
+</file>
+
+<file path=word/footnotes.xml><?xml version="1.0" encoding="utf-8"?>
+<w:footnotes xmlns:wpc="http://schemas.microsoft.com/office/word/2010/wordprocessingCanvas" xmlns:cx="http://schemas.microsoft.com/office/drawing/2014/chartex" xmlns:cx1="http://schemas.microsoft.com/office/drawing/2015/9/8/chartex" xmlns:cx2="http://schemas.microsoft.com/office/drawing/2015/10/21/chartex" xmlns:cx3="http://schemas.microsoft.com/office/drawing/2016/5/9/chartex" xmlns:cx4="http://schemas.microsoft.com/office/drawing/2016/5/10/chartex" xmlns:cx5="http://schemas.microsoft.com/office/drawing/2016/5/11/chartex" xmlns:cx6="http://schemas.microsoft.com/office/drawing/2016/5/12/chartex" xmlns:cx7="http://schemas.microsoft.com/office/drawing/2016/5/13/chartex" xmlns:cx8="http://schemas.microsoft.com/office/drawing/2016/5/14/chartex" xmlns:mc="http://schemas.openxmlformats.org/markup-compatibility/2006" xmlns:aink="http://schemas.microsoft.com/office/drawing/2016/ink" xmlns:am3d="http://schemas.microsoft.com/office/drawing/2017/model3d" xmlns:o="urn:schemas-microsoft-com:office:office" xmlns:oel="http://schemas.microsoft.com/office/2019/extlst" xmlns:r="http://schemas.openxmlformats.org/officeDocument/2006/relationships" xmlns:m="http://schemas.openxmlformats.org/officeDocument/2006/math" xmlns:v="urn:schemas-microsoft-com:vml" xmlns:wp14="http://schemas.microsoft.com/office/word/2010/wordprocessingDrawing" xmlns:wp="http://schemas.openxmlformats.org/drawingml/2006/wordprocessingDrawing" xmlns:w10="urn:schemas-microsoft-com:office:word" xmlns:w="http://schemas.openxmlformats.org/wordprocessingml/2006/main" xmlns:w14="http://schemas.microsoft.com/office/word/2010/wordml" xmlns:w15="http://schemas.microsoft.com/office/word/2012/wordml" xmlns:w16cex="http://schemas.microsoft.com/office/word/2018/wordml/cex" xmlns:w16cid="http://schemas.microsoft.com/office/word/2016/wordml/cid" xmlns:w16="http://schemas.microsoft.com/office/word/2018/wordml" xmlns:w16du="http://schemas.microsoft.com/office/word/2023/wordml/word16du" xmlns:w16sdtdh="http://schemas.microsoft.com/office/word/2020/wordml/sdtdatahash" xmlns:w16se="http://schemas.microsoft.com/office/word/2015/wordml/symex" xmlns:wpg="http://schemas.microsoft.com/office/word/2010/wordprocessingGroup" xmlns:wpi="http://schemas.microsoft.com/office/word/2010/wordprocessingInk" xmlns:wne="http://schemas.microsoft.com/office/word/2006/wordml" xmlns:wps="http://schemas.microsoft.com/office/word/2010/wordprocessingShape" mc:Ignorable="w14 w15 w16se w16cid w16 w16cex w16sdtdh w16du wp14">
+  <w:footnote w:type="separator" w:id="-1">
+    <w:p>
+      <w:pPr>
+        <w:spacing w:after="0" w:line="240" w:lineRule="auto"/>
+      </w:pPr>
+      <w:r>
+        <w:separator/>
+      </w:r>
+    </w:p>
+  </w:footnote>
+  <w:footnote w:type="continuationSeparator" w:id="0">
+    <w:p>
+      <w:pPr>
+        <w:spacing w:after="0" w:line="240" w:lineRule="auto"/>
+      </w:pPr>
+      <w:r>
+        <w:continuationSeparator/>
+      </w:r>
+    </w:p>
+  </w:footnote>
+</w:footnotes>
+</file>
+
+<file path=word/numbering.xml><?xml version="1.0" encoding="utf-8"?>
+<w:numbering xmlns:wpc="http://schemas.microsoft.com/office/word/2010/wordprocessingCanvas" xmlns:cx="http://schemas.microsoft.com/office/drawing/2014/chartex" xmlns:cx1="http://schemas.microsoft.com/office/drawing/2015/9/8/chartex" xmlns:cx2="http://schemas.microsoft.com/office/drawing/2015/10/21/chartex" xmlns:cx3="http://schemas.microsoft.com/office/drawing/2016/5/9/chartex" xmlns:cx4="http://schemas.microsoft.com/office/drawing/2016/5/10/chartex" xmlns:cx5="http://schemas.microsoft.com/office/drawing/2016/5/11/chartex" xmlns:cx6="http://schemas.microsoft.com/office/drawing/2016/5/12/chartex" xmlns:cx7="http://schemas.microsoft.com/office/drawing/2016/5/13/chartex" xmlns:cx8="http://schemas.microsoft.com/office/drawing/2016/5/14/chartex" xmlns:mc="http://schemas.openxmlformats.org/markup-compatibility/2006" xmlns:aink="http://schemas.microsoft.com/office/drawing/2016/ink" xmlns:am3d="http://schemas.microsoft.com/office/drawing/2017/model3d" xmlns:o="urn:schemas-microsoft-com:office:office" xmlns:oel="http://schemas.microsoft.com/office/2019/extlst" xmlns:r="http://schemas.openxmlformats.org/officeDocument/2006/relationships" xmlns:m="http://schemas.openxmlformats.org/officeDocument/2006/math" xmlns:v="urn:schemas-microsoft-com:vml" xmlns:wp14="http://schemas.microsoft.com/office/word/2010/wordprocessingDrawing" xmlns:wp="http://schemas.openxmlformats.org/drawingml/2006/wordprocessingDrawing" xmlns:w10="urn:schemas-microsoft-com:office:word" xmlns:w="http://schemas.openxmlformats.org/wordprocessingml/2006/main" xmlns:w14="http://schemas.microsoft.com/office/word/2010/wordml" xmlns:w15="http://schemas.microsoft.com/office/word/2012/wordml" xmlns:w16cex="http://schemas.microsoft.com/office/word/2018/wordml/cex" xmlns:w16cid="http://schemas.microsoft.com/office/word/2016/wordml/cid" xmlns:w16="http://schemas.microsoft.com/office/word/2018/wordml" xmlns:w16du="http://schemas.microsoft.com/office/word/2023/wordml/word16du" xmlns:w16sdtdh="http://schemas.microsoft.com/office/word/2020/wordml/sdtdatahash" xmlns:w16se="http://schemas.microsoft.com/office/word/2015/wordml/symex" xmlns:wpg="http://schemas.microsoft.com/office/word/2010/wordprocessingGroup" xmlns:wpi="http://schemas.microsoft.com/office/word/2010/wordprocessingInk" xmlns:wne="http://schemas.microsoft.com/office/word/2006/wordml" xmlns:wps="http://schemas.microsoft.com/office/word/2010/wordprocessingShape" mc:Ignorable="w14 w15 w16se w16cid w16 w16cex w16sdtdh w16du wp14">
+  <w:abstractNum w:abstractNumId="0" w15:restartNumberingAfterBreak="0">
+    <w:nsid w:val="11824A18"/>
+    <w:multiLevelType w:val="multilevel"/>
+    <w:tmpl w:val="61240202"/>
+    <w:lvl w:ilvl="0">
+      <w:start w:val="1"/>
+      <w:numFmt w:val="bullet"/>
+      <w:lvlText w:val=""/>
+      <w:lvlJc w:val="left"/>
+      <w:pPr>
+        <w:tabs>
+          <w:tab w:val="num" w:pos="720"/>
+        </w:tabs>
+        <w:ind w:left="720" w:hanging="360"/>
+      </w:pPr>
+      <w:rPr>
+        <w:rFonts w:ascii="Symbol" w:hAnsi="Symbol" w:hint="default"/>
+        <w:sz w:val="20"/>
+      </w:rPr>
+    </w:lvl>
+    <w:lvl w:ilvl="1" w:tentative="1">
+      <w:start w:val="1"/>
+      <w:numFmt w:val="bullet"/>
+      <w:lvlText w:val="o"/>
+      <w:lvlJc w:val="left"/>
+      <w:pPr>
+        <w:tabs>
+          <w:tab w:val="num" w:pos="1440"/>
+        </w:tabs>
+        <w:ind w:left="1440" w:hanging="360"/>
+      </w:pPr>
+      <w:rPr>
+        <w:rFonts w:ascii="Courier New" w:hAnsi="Courier New" w:hint="default"/>
+        <w:sz w:val="20"/>
+      </w:rPr>
+    </w:lvl>
+    <w:lvl w:ilvl="2" w:tentative="1">
+      <w:start w:val="1"/>
+      <w:numFmt w:val="bullet"/>
+      <w:lvlText w:val=""/>
+      <w:lvlJc w:val="left"/>
+      <w:pPr>
+        <w:tabs>
+          <w:tab w:val="num" w:pos="2160"/>
+        </w:tabs>
+        <w:ind w:left="2160" w:hanging="360"/>
+      </w:pPr>
+      <w:rPr>
+        <w:rFonts w:ascii="Wingdings" w:hAnsi="Wingdings" w:hint="default"/>
+        <w:sz w:val="20"/>
+      </w:rPr>
+    </w:lvl>
+    <w:lvl w:ilvl="3" w:tentative="1">
+      <w:start w:val="1"/>
+      <w:numFmt w:val="bullet"/>
+      <w:lvlText w:val=""/>
+      <w:lvlJc w:val="left"/>
+      <w:pPr>
+        <w:tabs>
+          <w:tab w:val="num" w:pos="2880"/>
+        </w:tabs>
+        <w:ind w:left="2880" w:hanging="360"/>
+      </w:pPr>
+      <w:rPr>
+        <w:rFonts w:ascii="Wingdings" w:hAnsi="Wingdings" w:hint="default"/>
+        <w:sz w:val="20"/>
+      </w:rPr>
+    </w:lvl>
+    <w:lvl w:ilvl="4" w:tentative="1">
+      <w:start w:val="1"/>
+      <w:numFmt w:val="bullet"/>
+      <w:lvlText w:val=""/>
+      <w:lvlJc w:val="left"/>
+      <w:pPr>
+        <w:tabs>
+          <w:tab w:val="num" w:pos="3600"/>
+        </w:tabs>
+        <w:ind w:left="3600" w:hanging="360"/>
+      </w:pPr>
+      <w:rPr>
+        <w:rFonts w:ascii="Wingdings" w:hAnsi="Wingdings" w:hint="default"/>
+        <w:sz w:val="20"/>
+      </w:rPr>
+    </w:lvl>
+    <w:lvl w:ilvl="5" w:tentative="1">
+      <w:start w:val="1"/>
+      <w:numFmt w:val="bullet"/>
+      <w:lvlText w:val=""/>
+      <w:lvlJc w:val="left"/>
+      <w:pPr>
+        <w:tabs>
+          <w:tab w:val="num" w:pos="4320"/>
+        </w:tabs>
+        <w:ind w:left="4320" w:hanging="360"/>
+      </w:pPr>
+      <w:rPr>
+        <w:rFonts w:ascii="Wingdings" w:hAnsi="Wingdings" w:hint="default"/>
+        <w:sz w:val="20"/>
+      </w:rPr>
+    </w:lvl>
+    <w:lvl w:ilvl="6" w:tentative="1">
+      <w:start w:val="1"/>
+      <w:numFmt w:val="bullet"/>
+      <w:lvlText w:val=""/>
+      <w:lvlJc w:val="left"/>
+      <w:pPr>
+        <w:tabs>
+          <w:tab w:val="num" w:pos="5040"/>
+        </w:tabs>
+        <w:ind w:left="5040" w:hanging="360"/>
+      </w:pPr>
+      <w:rPr>
+        <w:rFonts w:ascii="Wingdings" w:hAnsi="Wingdings" w:hint="default"/>
+        <w:sz w:val="20"/>
+      </w:rPr>
+    </w:lvl>
+    <w:lvl w:ilvl="7" w:tentative="1">
+      <w:start w:val="1"/>
+      <w:numFmt w:val="bullet"/>
+      <w:lvlText w:val=""/>
+      <w:lvlJc w:val="left"/>
+      <w:pPr>
+        <w:tabs>
+          <w:tab w:val="num" w:pos="5760"/>
+        </w:tabs>
+        <w:ind w:left="5760" w:hanging="360"/>
+      </w:pPr>
+      <w:rPr>
+        <w:rFonts w:ascii="Wingdings" w:hAnsi="Wingdings" w:hint="default"/>
+        <w:sz w:val="20"/>
+      </w:rPr>
+    </w:lvl>
+    <w:lvl w:ilvl="8" w:tentative="1">
+      <w:start w:val="1"/>
+      <w:numFmt w:val="bullet"/>
+      <w:lvlText w:val=""/>
+      <w:lvlJc w:val="left"/>
+      <w:pPr>
+        <w:tabs>
+          <w:tab w:val="num" w:pos="6480"/>
+        </w:tabs>
+        <w:ind w:left="6480" w:hanging="360"/>
+      </w:pPr>
+      <w:rPr>
+        <w:rFonts w:ascii="Wingdings" w:hAnsi="Wingdings" w:hint="default"/>
+        <w:sz w:val="20"/>
+      </w:rPr>
+    </w:lvl>
+  </w:abstractNum>
+  <w:abstractNum w:abstractNumId="1" w15:restartNumberingAfterBreak="0">
+    <w:nsid w:val="1B6B20E2"/>
+    <w:multiLevelType w:val="multilevel"/>
+    <w:tmpl w:val="53B020D8"/>
+    <w:lvl w:ilvl="0">
+      <w:start w:val="1"/>
+      <w:numFmt w:val="bullet"/>
+      <w:lvlText w:val=""/>
+      <w:lvlJc w:val="left"/>
+      <w:pPr>
+        <w:tabs>
+          <w:tab w:val="num" w:pos="720"/>
+        </w:tabs>
+        <w:ind w:left="720" w:hanging="360"/>
+      </w:pPr>
+      <w:rPr>
+        <w:rFonts w:ascii="Symbol" w:hAnsi="Symbol" w:hint="default"/>
+        <w:sz w:val="20"/>
+      </w:rPr>
+    </w:lvl>
+    <w:lvl w:ilvl="1" w:tentative="1">
+      <w:start w:val="1"/>
+      <w:numFmt w:val="bullet"/>
+      <w:lvlText w:val="o"/>
+      <w:lvlJc w:val="left"/>
+      <w:pPr>
+        <w:tabs>
+          <w:tab w:val="num" w:pos="1440"/>
+        </w:tabs>
+        <w:ind w:left="1440" w:hanging="360"/>
+      </w:pPr>
+      <w:rPr>
+        <w:rFonts w:ascii="Courier New" w:hAnsi="Courier New" w:hint="default"/>
+        <w:sz w:val="20"/>
+      </w:rPr>
+    </w:lvl>
+    <w:lvl w:ilvl="2" w:tentative="1">
+      <w:start w:val="1"/>
+      <w:numFmt w:val="bullet"/>
+      <w:lvlText w:val=""/>
+      <w:lvlJc w:val="left"/>
+      <w:pPr>
+        <w:tabs>
+          <w:tab w:val="num" w:pos="2160"/>
+        </w:tabs>
+        <w:ind w:left="2160" w:hanging="360"/>
+      </w:pPr>
+      <w:rPr>
+        <w:rFonts w:ascii="Wingdings" w:hAnsi="Wingdings" w:hint="default"/>
+        <w:sz w:val="20"/>
+      </w:rPr>
+    </w:lvl>
+    <w:lvl w:ilvl="3" w:tentative="1">
+      <w:start w:val="1"/>
+      <w:numFmt w:val="bullet"/>
+      <w:lvlText w:val=""/>
+      <w:lvlJc w:val="left"/>
+      <w:pPr>
+        <w:tabs>
+          <w:tab w:val="num" w:pos="2880"/>
+        </w:tabs>
+        <w:ind w:left="2880" w:hanging="360"/>
+      </w:pPr>
+      <w:rPr>
+        <w:rFonts w:ascii="Wingdings" w:hAnsi="Wingdings" w:hint="default"/>
+        <w:sz w:val="20"/>
+      </w:rPr>
+    </w:lvl>
+    <w:lvl w:ilvl="4" w:tentative="1">
+      <w:start w:val="1"/>
+      <w:numFmt w:val="bullet"/>
+      <w:lvlText w:val=""/>
+      <w:lvlJc w:val="left"/>
+      <w:pPr>
+        <w:tabs>
+          <w:tab w:val="num" w:pos="3600"/>
+        </w:tabs>
+        <w:ind w:left="3600" w:hanging="360"/>
+      </w:pPr>
+      <w:rPr>
+        <w:rFonts w:ascii="Wingdings" w:hAnsi="Wingdings" w:hint="default"/>
+        <w:sz w:val="20"/>
+      </w:rPr>
+    </w:lvl>
+    <w:lvl w:ilvl="5" w:tentative="1">
+      <w:start w:val="1"/>
+      <w:numFmt w:val="bullet"/>
+      <w:lvlText w:val=""/>
+      <w:lvlJc w:val="left"/>
+      <w:pPr>
+        <w:tabs>
+          <w:tab w:val="num" w:pos="4320"/>
+        </w:tabs>
+        <w:ind w:left="4320" w:hanging="360"/>
+      </w:pPr>
+      <w:rPr>
+        <w:rFonts w:ascii="Wingdings" w:hAnsi="Wingdings" w:hint="default"/>
+        <w:sz w:val="20"/>
+      </w:rPr>
+    </w:lvl>
+    <w:lvl w:ilvl="6" w:tentative="1">
+      <w:start w:val="1"/>
+      <w:numFmt w:val="bullet"/>
+      <w:lvlText w:val=""/>
+      <w:lvlJc w:val="left"/>
+      <w:pPr>
+        <w:tabs>
+          <w:tab w:val="num" w:pos="5040"/>
+        </w:tabs>
+        <w:ind w:left="5040" w:hanging="360"/>
+      </w:pPr>
+      <w:rPr>
+        <w:rFonts w:ascii="Wingdings" w:hAnsi="Wingdings" w:hint="default"/>
+        <w:sz w:val="20"/>
+      </w:rPr>
+    </w:lvl>
+    <w:lvl w:ilvl="7" w:tentative="1">
+      <w:start w:val="1"/>
+      <w:numFmt w:val="bullet"/>
+      <w:lvlText w:val=""/>
+      <w:lvlJc w:val="left"/>
+      <w:pPr>
+        <w:tabs>
+          <w:tab w:val="num" w:pos="5760"/>
+        </w:tabs>
+        <w:ind w:left="5760" w:hanging="360"/>
+      </w:pPr>
+      <w:rPr>
+        <w:rFonts w:ascii="Wingdings" w:hAnsi="Wingdings" w:hint="default"/>
+        <w:sz w:val="20"/>
+      </w:rPr>
+    </w:lvl>
+    <w:lvl w:ilvl="8" w:tentative="1">
+      <w:start w:val="1"/>
+      <w:numFmt w:val="bullet"/>
+      <w:lvlText w:val=""/>
+      <w:lvlJc w:val="left"/>
+      <w:pPr>
+        <w:tabs>
+          <w:tab w:val="num" w:pos="6480"/>
+        </w:tabs>
+        <w:ind w:left="6480" w:hanging="360"/>
+      </w:pPr>
+      <w:rPr>
+        <w:rFonts w:ascii="Wingdings" w:hAnsi="Wingdings" w:hint="default"/>
+        <w:sz w:val="20"/>
+      </w:rPr>
+    </w:lvl>
+  </w:abstractNum>
+  <w:abstractNum w:abstractNumId="2" w15:restartNumberingAfterBreak="0">
+    <w:nsid w:val="3FFF5FAA"/>
+    <w:multiLevelType w:val="multilevel"/>
+    <w:tmpl w:val="9132D5A8"/>
+    <w:lvl w:ilvl="0">
+      <w:start w:val="1"/>
+      <w:numFmt w:val="bullet"/>
+      <w:lvlText w:val=""/>
+      <w:lvlJc w:val="left"/>
+      <w:pPr>
+        <w:tabs>
+          <w:tab w:val="num" w:pos="720"/>
+        </w:tabs>
+        <w:ind w:left="720" w:hanging="360"/>
+      </w:pPr>
+      <w:rPr>
+        <w:rFonts w:ascii="Symbol" w:hAnsi="Symbol" w:hint="default"/>
+        <w:sz w:val="20"/>
+      </w:rPr>
+    </w:lvl>
+    <w:lvl w:ilvl="1" w:tentative="1">
+      <w:start w:val="1"/>
+      <w:numFmt w:val="bullet"/>
+      <w:lvlText w:val="o"/>
+      <w:lvlJc w:val="left"/>
+      <w:pPr>
+        <w:tabs>
+          <w:tab w:val="num" w:pos="1440"/>
+        </w:tabs>
+        <w:ind w:left="1440" w:hanging="360"/>
+      </w:pPr>
+      <w:rPr>
+        <w:rFonts w:ascii="Courier New" w:hAnsi="Courier New" w:hint="default"/>
+        <w:sz w:val="20"/>
+      </w:rPr>
+    </w:lvl>
+    <w:lvl w:ilvl="2" w:tentative="1">
+      <w:start w:val="1"/>
+      <w:numFmt w:val="bullet"/>
+      <w:lvlText w:val=""/>
+      <w:lvlJc w:val="left"/>
+      <w:pPr>
+        <w:tabs>
+          <w:tab w:val="num" w:pos="2160"/>
+        </w:tabs>
+        <w:ind w:left="2160" w:hanging="360"/>
+      </w:pPr>
+      <w:rPr>
+        <w:rFonts w:ascii="Wingdings" w:hAnsi="Wingdings" w:hint="default"/>
+        <w:sz w:val="20"/>
+      </w:rPr>
+    </w:lvl>
+    <w:lvl w:ilvl="3" w:tentative="1">
+      <w:start w:val="1"/>
+      <w:numFmt w:val="bullet"/>
+      <w:lvlText w:val=""/>
+      <w:lvlJc w:val="left"/>
+      <w:pPr>
+        <w:tabs>
+          <w:tab w:val="num" w:pos="2880"/>
+        </w:tabs>
+        <w:ind w:left="2880" w:hanging="360"/>
+      </w:pPr>
+      <w:rPr>
+        <w:rFonts w:ascii="Wingdings" w:hAnsi="Wingdings" w:hint="default"/>
+        <w:sz w:val="20"/>
+      </w:rPr>
+    </w:lvl>
+    <w:lvl w:ilvl="4" w:tentative="1">
+      <w:start w:val="1"/>
+      <w:numFmt w:val="bullet"/>
+      <w:lvlText w:val=""/>
+      <w:lvlJc w:val="left"/>
+      <w:pPr>
+        <w:tabs>
+          <w:tab w:val="num" w:pos="3600"/>
+        </w:tabs>
+        <w:ind w:left="3600" w:hanging="360"/>
+      </w:pPr>
+      <w:rPr>
+        <w:rFonts w:ascii="Wingdings" w:hAnsi="Wingdings" w:hint="default"/>
+        <w:sz w:val="20"/>
+      </w:rPr>
+    </w:lvl>
+    <w:lvl w:ilvl="5" w:tentative="1">
+      <w:start w:val="1"/>
+      <w:numFmt w:val="bullet"/>
+      <w:lvlText w:val=""/>
+      <w:lvlJc w:val="left"/>
+      <w:pPr>
+        <w:tabs>
+          <w:tab w:val="num" w:pos="4320"/>
+        </w:tabs>
+        <w:ind w:left="4320" w:hanging="360"/>
+      </w:pPr>
+      <w:rPr>
+        <w:rFonts w:ascii="Wingdings" w:hAnsi="Wingdings" w:hint="default"/>
+        <w:sz w:val="20"/>
+      </w:rPr>
+    </w:lvl>
+    <w:lvl w:ilvl="6" w:tentative="1">
+      <w:start w:val="1"/>
+      <w:numFmt w:val="bullet"/>
+      <w:lvlText w:val=""/>
+      <w:lvlJc w:val="left"/>
+      <w:pPr>
+        <w:tabs>
+          <w:tab w:val="num" w:pos="5040"/>
+        </w:tabs>
+        <w:ind w:left="5040" w:hanging="360"/>
+      </w:pPr>
+      <w:rPr>
+        <w:rFonts w:ascii="Wingdings" w:hAnsi="Wingdings" w:hint="default"/>
+        <w:sz w:val="20"/>
+      </w:rPr>
+    </w:lvl>
+    <w:lvl w:ilvl="7" w:tentative="1">
+      <w:start w:val="1"/>
+      <w:numFmt w:val="bullet"/>
+      <w:lvlText w:val=""/>
+      <w:lvlJc w:val="left"/>
+      <w:pPr>
+        <w:tabs>
+          <w:tab w:val="num" w:pos="5760"/>
+        </w:tabs>
+        <w:ind w:left="5760" w:hanging="360"/>
+      </w:pPr>
+      <w:rPr>
+        <w:rFonts w:ascii="Wingdings" w:hAnsi="Wingdings" w:hint="default"/>
+        <w:sz w:val="20"/>
+      </w:rPr>
+    </w:lvl>
+    <w:lvl w:ilvl="8" w:tentative="1">
+      <w:start w:val="1"/>
+      <w:numFmt w:val="bullet"/>
+      <w:lvlText w:val=""/>
+      <w:lvlJc w:val="left"/>
+      <w:pPr>
+        <w:tabs>
+          <w:tab w:val="num" w:pos="6480"/>
+        </w:tabs>
+        <w:ind w:left="6480" w:hanging="360"/>
+      </w:pPr>
+      <w:rPr>
+        <w:rFonts w:ascii="Wingdings" w:hAnsi="Wingdings" w:hint="default"/>
+        <w:sz w:val="20"/>
+      </w:rPr>
+    </w:lvl>
+  </w:abstractNum>
+  <w:abstractNum w:abstractNumId="3" w15:restartNumberingAfterBreak="0">
+    <w:nsid w:val="50273767"/>
+    <w:multiLevelType w:val="multilevel"/>
+    <w:tmpl w:val="60A27DA8"/>
+    <w:lvl w:ilvl="0">
+      <w:start w:val="1"/>
+      <w:numFmt w:val="bullet"/>
+      <w:lvlText w:val=""/>
+      <w:lvlJc w:val="left"/>
+      <w:pPr>
+        <w:tabs>
+          <w:tab w:val="num" w:pos="720"/>
+        </w:tabs>
+        <w:ind w:left="720" w:hanging="360"/>
+      </w:pPr>
+      <w:rPr>
+        <w:rFonts w:ascii="Symbol" w:hAnsi="Symbol" w:hint="default"/>
+        <w:sz w:val="20"/>
+      </w:rPr>
+    </w:lvl>
+    <w:lvl w:ilvl="1" w:tentative="1">
+      <w:start w:val="1"/>
+      <w:numFmt w:val="bullet"/>
+      <w:lvlText w:val="o"/>
+      <w:lvlJc w:val="left"/>
+      <w:pPr>
+        <w:tabs>
+          <w:tab w:val="num" w:pos="1440"/>
+        </w:tabs>
+        <w:ind w:left="1440" w:hanging="360"/>
+      </w:pPr>
+      <w:rPr>
+        <w:rFonts w:ascii="Courier New" w:hAnsi="Courier New" w:hint="default"/>
+        <w:sz w:val="20"/>
+      </w:rPr>
+    </w:lvl>
+    <w:lvl w:ilvl="2" w:tentative="1">
+      <w:start w:val="1"/>
+      <w:numFmt w:val="bullet"/>
+      <w:lvlText w:val=""/>
+      <w:lvlJc w:val="left"/>
+      <w:pPr>
+        <w:tabs>
+          <w:tab w:val="num" w:pos="2160"/>
+        </w:tabs>
+        <w:ind w:left="2160" w:hanging="360"/>
+      </w:pPr>
+      <w:rPr>
+        <w:rFonts w:ascii="Wingdings" w:hAnsi="Wingdings" w:hint="default"/>
+        <w:sz w:val="20"/>
+      </w:rPr>
+    </w:lvl>
+    <w:lvl w:ilvl="3" w:tentative="1">
+      <w:start w:val="1"/>
+      <w:numFmt w:val="bullet"/>
+      <w:lvlText w:val=""/>
+      <w:lvlJc w:val="left"/>
+      <w:pPr>
+        <w:tabs>
+          <w:tab w:val="num" w:pos="2880"/>
+        </w:tabs>
+        <w:ind w:left="2880" w:hanging="360"/>
+      </w:pPr>
+      <w:rPr>
+        <w:rFonts w:ascii="Wingdings" w:hAnsi="Wingdings" w:hint="default"/>
+        <w:sz w:val="20"/>
+      </w:rPr>
+    </w:lvl>
+    <w:lvl w:ilvl="4" w:tentative="1">
+      <w:start w:val="1"/>
+      <w:numFmt w:val="bullet"/>
+      <w:lvlText w:val=""/>
+      <w:lvlJc w:val="left"/>
+      <w:pPr>
+        <w:tabs>
+          <w:tab w:val="num" w:pos="3600"/>
+        </w:tabs>
+        <w:ind w:left="3600" w:hanging="360"/>
+      </w:pPr>
+      <w:rPr>
+        <w:rFonts w:ascii="Wingdings" w:hAnsi="Wingdings" w:hint="default"/>
+        <w:sz w:val="20"/>
+      </w:rPr>
+    </w:lvl>
+    <w:lvl w:ilvl="5" w:tentative="1">
+      <w:start w:val="1"/>
+      <w:numFmt w:val="bullet"/>
+      <w:lvlText w:val=""/>
+      <w:lvlJc w:val="left"/>
+      <w:pPr>
+        <w:tabs>
+          <w:tab w:val="num" w:pos="4320"/>
+        </w:tabs>
+        <w:ind w:left="4320" w:hanging="360"/>
+      </w:pPr>
+      <w:rPr>
+        <w:rFonts w:ascii="Wingdings" w:hAnsi="Wingdings" w:hint="default"/>
+        <w:sz w:val="20"/>
+      </w:rPr>
+    </w:lvl>
+    <w:lvl w:ilvl="6" w:tentative="1">
+      <w:start w:val="1"/>
+      <w:numFmt w:val="bullet"/>
+      <w:lvlText w:val=""/>
+      <w:lvlJc w:val="left"/>
+      <w:pPr>
+        <w:tabs>
+          <w:tab w:val="num" w:pos="5040"/>
+        </w:tabs>
+        <w:ind w:left="5040" w:hanging="360"/>
+      </w:pPr>
+      <w:rPr>
+        <w:rFonts w:ascii="Wingdings" w:hAnsi="Wingdings" w:hint="default"/>
+        <w:sz w:val="20"/>
+      </w:rPr>
+    </w:lvl>
+    <w:lvl w:ilvl="7" w:tentative="1">
+      <w:start w:val="1"/>
+      <w:numFmt w:val="bullet"/>
+      <w:lvlText w:val=""/>
+      <w:lvlJc w:val="left"/>
+      <w:pPr>
+        <w:tabs>
+          <w:tab w:val="num" w:pos="5760"/>
+        </w:tabs>
+        <w:ind w:left="5760" w:hanging="360"/>
+      </w:pPr>
+      <w:rPr>
+        <w:rFonts w:ascii="Wingdings" w:hAnsi="Wingdings" w:hint="default"/>
+        <w:sz w:val="20"/>
+      </w:rPr>
+    </w:lvl>
+    <w:lvl w:ilvl="8" w:tentative="1">
+      <w:start w:val="1"/>
+      <w:numFmt w:val="bullet"/>
+      <w:lvlText w:val=""/>
+      <w:lvlJc w:val="left"/>
+      <w:pPr>
+        <w:tabs>
+          <w:tab w:val="num" w:pos="6480"/>
+        </w:tabs>
+        <w:ind w:left="6480" w:hanging="360"/>
+      </w:pPr>
+      <w:rPr>
+        <w:rFonts w:ascii="Wingdings" w:hAnsi="Wingdings" w:hint="default"/>
+        <w:sz w:val="20"/>
+      </w:rPr>
+    </w:lvl>
+  </w:abstractNum>
+  <w:abstractNum w:abstractNumId="4" w15:restartNumberingAfterBreak="0">
+    <w:nsid w:val="548D6C6A"/>
+    <w:multiLevelType w:val="multilevel"/>
+    <w:tmpl w:val="BCFCAB9A"/>
+    <w:lvl w:ilvl="0">
+      <w:start w:val="1"/>
+      <w:numFmt w:val="decimal"/>
+      <w:lvlText w:val="%1."/>
+      <w:lvlJc w:val="left"/>
+      <w:pPr>
+        <w:tabs>
+          <w:tab w:val="num" w:pos="720"/>
+        </w:tabs>
+        <w:ind w:left="720" w:hanging="360"/>
+      </w:pPr>
+    </w:lvl>
+    <w:lvl w:ilvl="1" w:tentative="1">
+      <w:start w:val="1"/>
+      <w:numFmt w:val="decimal"/>
+      <w:lvlText w:val="%2."/>
+      <w:lvlJc w:val="left"/>
+      <w:pPr>
+        <w:tabs>
+          <w:tab w:val="num" w:pos="1440"/>
+        </w:tabs>
+        <w:ind w:left="1440" w:hanging="360"/>
+      </w:pPr>
+    </w:lvl>
+    <w:lvl w:ilvl="2" w:tentative="1">
+      <w:start w:val="1"/>
+      <w:numFmt w:val="decimal"/>
+      <w:lvlText w:val="%3."/>
+      <w:lvlJc w:val="left"/>
+      <w:pPr>
+        <w:tabs>
+          <w:tab w:val="num" w:pos="2160"/>
+        </w:tabs>
+        <w:ind w:left="2160" w:hanging="360"/>
+      </w:pPr>
+    </w:lvl>
+    <w:lvl w:ilvl="3" w:tentative="1">
+      <w:start w:val="1"/>
+      <w:numFmt w:val="decimal"/>
+      <w:lvlText w:val="%4."/>
+      <w:lvlJc w:val="left"/>
+      <w:pPr>
+        <w:tabs>
+          <w:tab w:val="num" w:pos="2880"/>
+        </w:tabs>
+        <w:ind w:left="2880" w:hanging="360"/>
+      </w:pPr>
+    </w:lvl>
+    <w:lvl w:ilvl="4" w:tentative="1">
+      <w:start w:val="1"/>
+      <w:numFmt w:val="decimal"/>
+      <w:lvlText w:val="%5."/>
+      <w:lvlJc w:val="left"/>
+      <w:pPr>
+        <w:tabs>
+          <w:tab w:val="num" w:pos="3600"/>
+        </w:tabs>
+        <w:ind w:left="3600" w:hanging="360"/>
+      </w:pPr>
+    </w:lvl>
+    <w:lvl w:ilvl="5" w:tentative="1">
+      <w:start w:val="1"/>
+      <w:numFmt w:val="decimal"/>
+      <w:lvlText w:val="%6."/>
+      <w:lvlJc w:val="left"/>
+      <w:pPr>
+        <w:tabs>
+          <w:tab w:val="num" w:pos="4320"/>
+        </w:tabs>
+        <w:ind w:left="4320" w:hanging="360"/>
+      </w:pPr>
+    </w:lvl>
+    <w:lvl w:ilvl="6" w:tentative="1">
+      <w:start w:val="1"/>
+      <w:numFmt w:val="decimal"/>
+      <w:lvlText w:val="%7."/>
+      <w:lvlJc w:val="left"/>
+      <w:pPr>
+        <w:tabs>
+          <w:tab w:val="num" w:pos="5040"/>
+        </w:tabs>
+        <w:ind w:left="5040" w:hanging="360"/>
+      </w:pPr>
+    </w:lvl>
+    <w:lvl w:ilvl="7" w:tentative="1">
+      <w:start w:val="1"/>
+      <w:numFmt w:val="decimal"/>
+      <w:lvlText w:val="%8."/>
+      <w:lvlJc w:val="left"/>
+      <w:pPr>
+        <w:tabs>
+          <w:tab w:val="num" w:pos="5760"/>
+        </w:tabs>
+        <w:ind w:left="5760" w:hanging="360"/>
+      </w:pPr>
+    </w:lvl>
+    <w:lvl w:ilvl="8" w:tentative="1">
+      <w:start w:val="1"/>
+      <w:numFmt w:val="decimal"/>
+      <w:lvlText w:val="%9."/>
+      <w:lvlJc w:val="left"/>
+      <w:pPr>
+        <w:tabs>
+          <w:tab w:val="num" w:pos="6480"/>
+        </w:tabs>
+        <w:ind w:left="6480" w:hanging="360"/>
+      </w:pPr>
+    </w:lvl>
+  </w:abstractNum>
+  <w:num w:numId="1" w16cid:durableId="666638168">
+    <w:abstractNumId w:val="0"/>
+  </w:num>
+  <w:num w:numId="2" w16cid:durableId="2072389346">
+    <w:abstractNumId w:val="3"/>
+  </w:num>
+  <w:num w:numId="3" w16cid:durableId="1707439220">
+    <w:abstractNumId w:val="4"/>
+  </w:num>
+  <w:num w:numId="4" w16cid:durableId="423261288">
+    <w:abstractNumId w:val="2"/>
+  </w:num>
+  <w:num w:numId="5" w16cid:durableId="643508248">
+    <w:abstractNumId w:val="1"/>
+  </w:num>
+</w:numbering>
 </file>
 
 <file path=word/styles.xml><?xml version="1.0" encoding="utf-8"?>
@@ -1583,6 +4135,124 @@
       <w14:ligatures w14:val="none"/>
     </w:rPr>
   </w:style>
+  <w:style w:type="character" w:styleId="Zwaar">
+    <w:name w:val="Strong"/>
+    <w:basedOn w:val="Standaardalinea-lettertype"/>
+    <w:uiPriority w:val="22"/>
+    <w:qFormat/>
+    <w:rsid w:val="001975E6"/>
+    <w:rPr>
+      <w:b/>
+      <w:bCs/>
+    </w:rPr>
+  </w:style>
+  <w:style w:type="character" w:styleId="Hyperlink">
+    <w:name w:val="Hyperlink"/>
+    <w:basedOn w:val="Standaardalinea-lettertype"/>
+    <w:uiPriority w:val="99"/>
+    <w:unhideWhenUsed/>
+    <w:rsid w:val="007E3F61"/>
+    <w:rPr>
+      <w:color w:val="0000FF"/>
+      <w:u w:val="single"/>
+    </w:rPr>
+  </w:style>
+  <w:style w:type="paragraph" w:styleId="Kopvaninhoudsopgave">
+    <w:name w:val="TOC Heading"/>
+    <w:basedOn w:val="Kop1"/>
+    <w:next w:val="Standaard"/>
+    <w:uiPriority w:val="39"/>
+    <w:unhideWhenUsed/>
+    <w:qFormat/>
+    <w:rsid w:val="00F67FF8"/>
+    <w:pPr>
+      <w:spacing w:before="240" w:after="0"/>
+      <w:outlineLvl w:val="9"/>
+    </w:pPr>
+    <w:rPr>
+      <w:kern w:val="0"/>
+      <w:sz w:val="32"/>
+      <w:szCs w:val="32"/>
+      <w:lang w:val="nl-NL" w:eastAsia="nl-NL"/>
+      <w14:ligatures w14:val="none"/>
+    </w:rPr>
+  </w:style>
+  <w:style w:type="paragraph" w:styleId="Inhopg2">
+    <w:name w:val="toc 2"/>
+    <w:basedOn w:val="Standaard"/>
+    <w:next w:val="Standaard"/>
+    <w:autoRedefine/>
+    <w:uiPriority w:val="39"/>
+    <w:unhideWhenUsed/>
+    <w:rsid w:val="00F67FF8"/>
+    <w:pPr>
+      <w:spacing w:after="100"/>
+      <w:ind w:left="220"/>
+    </w:pPr>
+  </w:style>
+  <w:style w:type="paragraph" w:styleId="Inhopg3">
+    <w:name w:val="toc 3"/>
+    <w:basedOn w:val="Standaard"/>
+    <w:next w:val="Standaard"/>
+    <w:autoRedefine/>
+    <w:uiPriority w:val="39"/>
+    <w:unhideWhenUsed/>
+    <w:rsid w:val="00F67FF8"/>
+    <w:pPr>
+      <w:spacing w:after="100"/>
+      <w:ind w:left="440"/>
+    </w:pPr>
+  </w:style>
+  <w:style w:type="paragraph" w:styleId="Koptekst">
+    <w:name w:val="header"/>
+    <w:basedOn w:val="Standaard"/>
+    <w:link w:val="KoptekstChar"/>
+    <w:uiPriority w:val="99"/>
+    <w:unhideWhenUsed/>
+    <w:rsid w:val="00F67FF8"/>
+    <w:pPr>
+      <w:tabs>
+        <w:tab w:val="center" w:pos="4536"/>
+        <w:tab w:val="right" w:pos="9072"/>
+      </w:tabs>
+      <w:spacing w:after="0" w:line="240" w:lineRule="auto"/>
+    </w:pPr>
+  </w:style>
+  <w:style w:type="character" w:customStyle="1" w:styleId="KoptekstChar">
+    <w:name w:val="Koptekst Char"/>
+    <w:basedOn w:val="Standaardalinea-lettertype"/>
+    <w:link w:val="Koptekst"/>
+    <w:uiPriority w:val="99"/>
+    <w:rsid w:val="00F67FF8"/>
+    <w:rPr>
+      <w:lang w:val="en-US"/>
+    </w:rPr>
+  </w:style>
+  <w:style w:type="paragraph" w:styleId="Voettekst">
+    <w:name w:val="footer"/>
+    <w:basedOn w:val="Standaard"/>
+    <w:link w:val="VoettekstChar"/>
+    <w:uiPriority w:val="99"/>
+    <w:unhideWhenUsed/>
+    <w:rsid w:val="00F67FF8"/>
+    <w:pPr>
+      <w:tabs>
+        <w:tab w:val="center" w:pos="4536"/>
+        <w:tab w:val="right" w:pos="9072"/>
+      </w:tabs>
+      <w:spacing w:after="0" w:line="240" w:lineRule="auto"/>
+    </w:pPr>
+  </w:style>
+  <w:style w:type="character" w:customStyle="1" w:styleId="VoettekstChar">
+    <w:name w:val="Voettekst Char"/>
+    <w:basedOn w:val="Standaardalinea-lettertype"/>
+    <w:link w:val="Voettekst"/>
+    <w:uiPriority w:val="99"/>
+    <w:rsid w:val="00F67FF8"/>
+    <w:rPr>
+      <w:lang w:val="en-US"/>
+    </w:rPr>
+  </w:style>
 </w:styles>
 </file>
 

</xml_diff>